<commit_message>
iter1 files in doc
</commit_message>
<xml_diff>
--- a/doc/CS673_T3_MeetingMinutes.docx
+++ b/doc/CS673_T3_MeetingMinutes.docx
@@ -399,7 +399,7 @@
         <w:widowControl w:val="1"/>
         <w:numPr>
           <w:ilvl w:val="0"/>
-          <w:numId w:val="10"/>
+          <w:numId w:val="11"/>
         </w:numPr>
         <w:spacing w:line="276.0005454545455" w:lineRule="auto"/>
         <w:ind w:left="720" w:hanging="360"/>
@@ -422,7 +422,7 @@
         <w:widowControl w:val="1"/>
         <w:numPr>
           <w:ilvl w:val="0"/>
-          <w:numId w:val="10"/>
+          <w:numId w:val="11"/>
         </w:numPr>
         <w:spacing w:line="276.0005454545455" w:lineRule="auto"/>
         <w:ind w:left="720" w:hanging="360"/>
@@ -445,7 +445,7 @@
         <w:widowControl w:val="1"/>
         <w:numPr>
           <w:ilvl w:val="0"/>
-          <w:numId w:val="10"/>
+          <w:numId w:val="11"/>
         </w:numPr>
         <w:spacing w:line="276.0005454545455" w:lineRule="auto"/>
         <w:ind w:left="720" w:hanging="360"/>
@@ -468,7 +468,7 @@
         <w:widowControl w:val="1"/>
         <w:numPr>
           <w:ilvl w:val="0"/>
-          <w:numId w:val="10"/>
+          <w:numId w:val="11"/>
         </w:numPr>
         <w:spacing w:line="276.0005454545455" w:lineRule="auto"/>
         <w:ind w:left="720" w:hanging="360"/>
@@ -491,7 +491,7 @@
         <w:widowControl w:val="1"/>
         <w:numPr>
           <w:ilvl w:val="0"/>
-          <w:numId w:val="10"/>
+          <w:numId w:val="11"/>
         </w:numPr>
         <w:spacing w:line="276.0005454545455" w:lineRule="auto"/>
         <w:ind w:left="720" w:hanging="360"/>
@@ -555,7 +555,7 @@
       <w:pPr>
         <w:numPr>
           <w:ilvl w:val="0"/>
-          <w:numId w:val="4"/>
+          <w:numId w:val="5"/>
         </w:numPr>
         <w:ind w:left="720" w:hanging="360"/>
         <w:rPr>
@@ -576,7 +576,7 @@
       <w:pPr>
         <w:numPr>
           <w:ilvl w:val="0"/>
-          <w:numId w:val="4"/>
+          <w:numId w:val="5"/>
         </w:numPr>
         <w:ind w:left="720" w:hanging="360"/>
         <w:rPr>
@@ -598,7 +598,7 @@
       <w:pPr>
         <w:numPr>
           <w:ilvl w:val="0"/>
-          <w:numId w:val="4"/>
+          <w:numId w:val="5"/>
         </w:numPr>
         <w:ind w:left="720" w:hanging="360"/>
         <w:rPr>
@@ -620,7 +620,7 @@
       <w:pPr>
         <w:numPr>
           <w:ilvl w:val="0"/>
-          <w:numId w:val="4"/>
+          <w:numId w:val="5"/>
         </w:numPr>
         <w:ind w:left="720" w:hanging="360"/>
         <w:rPr>
@@ -643,7 +643,7 @@
         <w:widowControl w:val="1"/>
         <w:numPr>
           <w:ilvl w:val="0"/>
-          <w:numId w:val="4"/>
+          <w:numId w:val="5"/>
         </w:numPr>
         <w:spacing w:line="276.0005454545455" w:lineRule="auto"/>
         <w:ind w:left="720" w:hanging="360"/>
@@ -852,7 +852,7 @@
         <w:widowControl w:val="1"/>
         <w:numPr>
           <w:ilvl w:val="0"/>
-          <w:numId w:val="4"/>
+          <w:numId w:val="5"/>
         </w:numPr>
         <w:spacing w:line="276.0005454545455" w:lineRule="auto"/>
         <w:ind w:left="720" w:hanging="360"/>
@@ -876,7 +876,7 @@
         <w:widowControl w:val="1"/>
         <w:numPr>
           <w:ilvl w:val="0"/>
-          <w:numId w:val="11"/>
+          <w:numId w:val="12"/>
         </w:numPr>
         <w:spacing w:line="276.0005454545455" w:lineRule="auto"/>
         <w:ind w:left="1440" w:hanging="360"/>
@@ -899,7 +899,7 @@
         <w:widowControl w:val="1"/>
         <w:numPr>
           <w:ilvl w:val="1"/>
-          <w:numId w:val="11"/>
+          <w:numId w:val="12"/>
         </w:numPr>
         <w:spacing w:line="276.0005454545455" w:lineRule="auto"/>
         <w:ind w:left="2160" w:hanging="360"/>
@@ -922,7 +922,7 @@
         <w:widowControl w:val="1"/>
         <w:numPr>
           <w:ilvl w:val="1"/>
-          <w:numId w:val="11"/>
+          <w:numId w:val="12"/>
         </w:numPr>
         <w:spacing w:line="276.0005454545455" w:lineRule="auto"/>
         <w:ind w:left="2160" w:hanging="360"/>
@@ -945,7 +945,7 @@
         <w:widowControl w:val="1"/>
         <w:numPr>
           <w:ilvl w:val="1"/>
-          <w:numId w:val="11"/>
+          <w:numId w:val="12"/>
         </w:numPr>
         <w:spacing w:line="276.0005454545455" w:lineRule="auto"/>
         <w:ind w:left="2160" w:hanging="360"/>
@@ -968,7 +968,7 @@
         <w:widowControl w:val="1"/>
         <w:numPr>
           <w:ilvl w:val="1"/>
-          <w:numId w:val="11"/>
+          <w:numId w:val="12"/>
         </w:numPr>
         <w:spacing w:line="276.0005454545455" w:lineRule="auto"/>
         <w:ind w:left="2160" w:hanging="360"/>
@@ -991,7 +991,7 @@
         <w:widowControl w:val="1"/>
         <w:numPr>
           <w:ilvl w:val="0"/>
-          <w:numId w:val="11"/>
+          <w:numId w:val="12"/>
         </w:numPr>
         <w:spacing w:line="276.0005454545455" w:lineRule="auto"/>
         <w:ind w:left="1440" w:hanging="360"/>
@@ -1014,7 +1014,7 @@
         <w:widowControl w:val="1"/>
         <w:numPr>
           <w:ilvl w:val="1"/>
-          <w:numId w:val="11"/>
+          <w:numId w:val="12"/>
         </w:numPr>
         <w:spacing w:line="276.0005454545455" w:lineRule="auto"/>
         <w:ind w:left="2160" w:hanging="360"/>
@@ -1037,7 +1037,7 @@
         <w:widowControl w:val="1"/>
         <w:numPr>
           <w:ilvl w:val="1"/>
-          <w:numId w:val="11"/>
+          <w:numId w:val="12"/>
         </w:numPr>
         <w:spacing w:line="276.0005454545455" w:lineRule="auto"/>
         <w:ind w:left="2160" w:hanging="360"/>
@@ -1060,7 +1060,7 @@
         <w:widowControl w:val="1"/>
         <w:numPr>
           <w:ilvl w:val="1"/>
-          <w:numId w:val="11"/>
+          <w:numId w:val="12"/>
         </w:numPr>
         <w:spacing w:line="276.0005454545455" w:lineRule="auto"/>
         <w:ind w:left="2160" w:hanging="360"/>
@@ -1083,7 +1083,7 @@
         <w:widowControl w:val="1"/>
         <w:numPr>
           <w:ilvl w:val="1"/>
-          <w:numId w:val="11"/>
+          <w:numId w:val="12"/>
         </w:numPr>
         <w:spacing w:line="276.0005454545455" w:lineRule="auto"/>
         <w:ind w:left="2160" w:hanging="360"/>
@@ -1106,7 +1106,7 @@
         <w:widowControl w:val="1"/>
         <w:numPr>
           <w:ilvl w:val="1"/>
-          <w:numId w:val="11"/>
+          <w:numId w:val="12"/>
         </w:numPr>
         <w:spacing w:line="276.0005454545455" w:lineRule="auto"/>
         <w:ind w:left="2160" w:hanging="360"/>
@@ -1129,7 +1129,7 @@
         <w:widowControl w:val="1"/>
         <w:numPr>
           <w:ilvl w:val="0"/>
-          <w:numId w:val="4"/>
+          <w:numId w:val="5"/>
         </w:numPr>
         <w:spacing w:line="276.0005454545455" w:lineRule="auto"/>
         <w:ind w:left="720" w:hanging="360"/>
@@ -1172,7 +1172,7 @@
         <w:widowControl w:val="1"/>
         <w:numPr>
           <w:ilvl w:val="0"/>
-          <w:numId w:val="6"/>
+          <w:numId w:val="7"/>
         </w:numPr>
         <w:spacing w:line="276.0005454545455" w:lineRule="auto"/>
         <w:ind w:left="2160" w:hanging="360"/>
@@ -1195,7 +1195,7 @@
         <w:widowControl w:val="1"/>
         <w:numPr>
           <w:ilvl w:val="1"/>
-          <w:numId w:val="6"/>
+          <w:numId w:val="7"/>
         </w:numPr>
         <w:spacing w:line="276.0005454545455" w:lineRule="auto"/>
         <w:ind w:left="2880" w:hanging="360"/>
@@ -1218,7 +1218,7 @@
         <w:widowControl w:val="1"/>
         <w:numPr>
           <w:ilvl w:val="1"/>
-          <w:numId w:val="6"/>
+          <w:numId w:val="7"/>
         </w:numPr>
         <w:spacing w:line="276.0005454545455" w:lineRule="auto"/>
         <w:ind w:left="2880" w:hanging="360"/>
@@ -1241,7 +1241,7 @@
         <w:widowControl w:val="1"/>
         <w:numPr>
           <w:ilvl w:val="0"/>
-          <w:numId w:val="6"/>
+          <w:numId w:val="7"/>
         </w:numPr>
         <w:spacing w:line="276.0005454545455" w:lineRule="auto"/>
         <w:ind w:left="2160" w:hanging="360"/>
@@ -1264,7 +1264,7 @@
         <w:widowControl w:val="1"/>
         <w:numPr>
           <w:ilvl w:val="0"/>
-          <w:numId w:val="6"/>
+          <w:numId w:val="7"/>
         </w:numPr>
         <w:spacing w:line="276.0005454545455" w:lineRule="auto"/>
         <w:ind w:left="2160" w:hanging="360"/>
@@ -1287,7 +1287,7 @@
         <w:widowControl w:val="1"/>
         <w:numPr>
           <w:ilvl w:val="0"/>
-          <w:numId w:val="6"/>
+          <w:numId w:val="7"/>
         </w:numPr>
         <w:spacing w:line="276.0005454545455" w:lineRule="auto"/>
         <w:ind w:left="2160" w:hanging="360"/>
@@ -1542,7 +1542,7 @@
       <w:pPr>
         <w:numPr>
           <w:ilvl w:val="0"/>
-          <w:numId w:val="5"/>
+          <w:numId w:val="6"/>
         </w:numPr>
         <w:ind w:left="720" w:hanging="360"/>
         <w:rPr>
@@ -1617,7 +1617,7 @@
         <w:widowControl w:val="1"/>
         <w:numPr>
           <w:ilvl w:val="0"/>
-          <w:numId w:val="13"/>
+          <w:numId w:val="14"/>
         </w:numPr>
         <w:spacing w:line="276.0005454545455" w:lineRule="auto"/>
         <w:ind w:left="720" w:hanging="360"/>
@@ -1640,7 +1640,7 @@
         <w:widowControl w:val="1"/>
         <w:numPr>
           <w:ilvl w:val="0"/>
-          <w:numId w:val="13"/>
+          <w:numId w:val="14"/>
         </w:numPr>
         <w:spacing w:line="276.0005454545455" w:lineRule="auto"/>
         <w:ind w:left="720" w:hanging="360"/>
@@ -1663,7 +1663,7 @@
         <w:widowControl w:val="1"/>
         <w:numPr>
           <w:ilvl w:val="0"/>
-          <w:numId w:val="13"/>
+          <w:numId w:val="14"/>
         </w:numPr>
         <w:spacing w:line="276.0005454545455" w:lineRule="auto"/>
         <w:ind w:left="720" w:hanging="360"/>
@@ -1686,7 +1686,7 @@
         <w:widowControl w:val="1"/>
         <w:numPr>
           <w:ilvl w:val="0"/>
-          <w:numId w:val="13"/>
+          <w:numId w:val="14"/>
         </w:numPr>
         <w:spacing w:line="276.0005454545455" w:lineRule="auto"/>
         <w:ind w:left="720" w:hanging="360"/>
@@ -1709,7 +1709,7 @@
         <w:widowControl w:val="1"/>
         <w:numPr>
           <w:ilvl w:val="0"/>
-          <w:numId w:val="13"/>
+          <w:numId w:val="14"/>
         </w:numPr>
         <w:spacing w:line="276.0005454545455" w:lineRule="auto"/>
         <w:ind w:left="720" w:hanging="360"/>
@@ -1732,7 +1732,7 @@
         <w:widowControl w:val="1"/>
         <w:numPr>
           <w:ilvl w:val="0"/>
-          <w:numId w:val="13"/>
+          <w:numId w:val="14"/>
         </w:numPr>
         <w:spacing w:line="276.0005454545455" w:lineRule="auto"/>
         <w:ind w:left="720" w:hanging="360"/>
@@ -1995,6 +1995,227 @@
       <w:pPr>
         <w:numPr>
           <w:ilvl w:val="0"/>
+          <w:numId w:val="23"/>
+        </w:numPr>
+        <w:ind w:left="720" w:hanging="360"/>
+        <w:rPr>
+          <w:sz w:val="24"/>
+          <w:szCs w:val="24"/>
+        </w:rPr>
+      </w:pPr>
+      <w:r>
+        <w:rPr>
+          <w:sz w:val="24"/>
+          <w:szCs w:val="24"/>
+          <w:rtl w:val="0"/>
+        </w:rPr>
+        <w:t xml:space="preserve">Project was chosen based on the slack pool</w:t>
+      </w:r>
+    </w:p>
+    <w:p>
+      <w:pPr>
+        <w:numPr>
+          <w:ilvl w:val="0"/>
+          <w:numId w:val="23"/>
+        </w:numPr>
+        <w:ind w:left="720" w:hanging="360"/>
+        <w:rPr>
+          <w:sz w:val="24"/>
+          <w:szCs w:val="24"/>
+        </w:rPr>
+      </w:pPr>
+      <w:r>
+        <w:rPr>
+          <w:sz w:val="24"/>
+          <w:szCs w:val="24"/>
+          <w:rtl w:val="0"/>
+        </w:rPr>
+        <w:t xml:space="preserve">Sandra left team and her role needs to be filled</w:t>
+      </w:r>
+    </w:p>
+    <w:p>
+      <w:pPr>
+        <w:rPr>
+          <w:sz w:val="24"/>
+          <w:szCs w:val="24"/>
+        </w:rPr>
+      </w:pPr>
+      <w:r>
+        <w:rPr>
+          <w:rtl w:val="0"/>
+        </w:rPr>
+      </w:r>
+    </w:p>
+    <w:p>
+      <w:pPr>
+        <w:rPr>
+          <w:b w:val="1"/>
+          <w:sz w:val="24"/>
+          <w:szCs w:val="24"/>
+        </w:rPr>
+      </w:pPr>
+      <w:r>
+        <w:rPr>
+          <w:b w:val="1"/>
+          <w:sz w:val="24"/>
+          <w:szCs w:val="24"/>
+          <w:rtl w:val="0"/>
+        </w:rPr>
+        <w:t xml:space="preserve">Discussions:</w:t>
+      </w:r>
+    </w:p>
+    <w:p>
+      <w:pPr>
+        <w:numPr>
+          <w:ilvl w:val="0"/>
+          <w:numId w:val="18"/>
+        </w:numPr>
+        <w:ind w:left="720" w:hanging="360"/>
+        <w:rPr>
+          <w:sz w:val="24"/>
+          <w:szCs w:val="24"/>
+        </w:rPr>
+      </w:pPr>
+      <w:r>
+        <w:rPr>
+          <w:sz w:val="24"/>
+          <w:szCs w:val="24"/>
+          <w:rtl w:val="0"/>
+        </w:rPr>
+        <w:t xml:space="preserve">Eli started backend coding in python</w:t>
+      </w:r>
+    </w:p>
+    <w:p>
+      <w:pPr>
+        <w:numPr>
+          <w:ilvl w:val="0"/>
+          <w:numId w:val="18"/>
+        </w:numPr>
+        <w:ind w:left="720" w:hanging="360"/>
+        <w:rPr>
+          <w:sz w:val="24"/>
+          <w:szCs w:val="24"/>
+        </w:rPr>
+      </w:pPr>
+      <w:r>
+        <w:rPr>
+          <w:sz w:val="24"/>
+          <w:szCs w:val="24"/>
+          <w:rtl w:val="0"/>
+        </w:rPr>
+        <w:t xml:space="preserve">Dinara showed app that seems to be nice to use for website design</w:t>
+      </w:r>
+    </w:p>
+    <w:p>
+      <w:pPr>
+        <w:numPr>
+          <w:ilvl w:val="0"/>
+          <w:numId w:val="18"/>
+        </w:numPr>
+        <w:ind w:left="720" w:hanging="360"/>
+        <w:rPr>
+          <w:sz w:val="24"/>
+          <w:szCs w:val="24"/>
+        </w:rPr>
+      </w:pPr>
+      <w:r>
+        <w:rPr>
+          <w:sz w:val="24"/>
+          <w:szCs w:val="24"/>
+          <w:rtl w:val="0"/>
+        </w:rPr>
+        <w:t xml:space="preserve">Jay showed website example that is not present in the US</w:t>
+      </w:r>
+    </w:p>
+    <w:p>
+      <w:pPr>
+        <w:rPr>
+          <w:b w:val="1"/>
+          <w:sz w:val="24"/>
+          <w:szCs w:val="24"/>
+        </w:rPr>
+      </w:pPr>
+      <w:r>
+        <w:rPr>
+          <w:rtl w:val="0"/>
+        </w:rPr>
+      </w:r>
+    </w:p>
+    <w:p>
+      <w:pPr>
+        <w:spacing w:line="240" w:lineRule="auto"/>
+        <w:rPr>
+          <w:b w:val="1"/>
+          <w:sz w:val="24"/>
+          <w:szCs w:val="24"/>
+        </w:rPr>
+      </w:pPr>
+      <w:r>
+        <w:rPr>
+          <w:b w:val="1"/>
+          <w:sz w:val="24"/>
+          <w:szCs w:val="24"/>
+          <w:rtl w:val="0"/>
+        </w:rPr>
+        <w:t xml:space="preserve">Key Decisions</w:t>
+      </w:r>
+    </w:p>
+    <w:p>
+      <w:pPr>
+        <w:numPr>
+          <w:ilvl w:val="0"/>
+          <w:numId w:val="22"/>
+        </w:numPr>
+        <w:ind w:left="720" w:hanging="360"/>
+        <w:rPr>
+          <w:sz w:val="24"/>
+          <w:szCs w:val="24"/>
+        </w:rPr>
+      </w:pPr>
+      <w:r>
+        <w:rPr>
+          <w:sz w:val="24"/>
+          <w:szCs w:val="24"/>
+          <w:rtl w:val="0"/>
+        </w:rPr>
+        <w:t xml:space="preserve">Website features were more or less set</w:t>
+      </w:r>
+    </w:p>
+    <w:p>
+      <w:pPr>
+        <w:rPr>
+          <w:sz w:val="24"/>
+          <w:szCs w:val="24"/>
+        </w:rPr>
+      </w:pPr>
+      <w:r>
+        <w:rPr>
+          <w:rtl w:val="0"/>
+        </w:rPr>
+      </w:r>
+    </w:p>
+    <w:p>
+      <w:pPr>
+        <w:rPr>
+          <w:b w:val="1"/>
+          <w:sz w:val="24"/>
+          <w:szCs w:val="24"/>
+        </w:rPr>
+      </w:pPr>
+      <w:r>
+        <w:rPr>
+          <w:b w:val="1"/>
+          <w:sz w:val="24"/>
+          <w:szCs w:val="24"/>
+          <w:rtl w:val="0"/>
+        </w:rPr>
+        <w:t xml:space="preserve">Action Items:</w:t>
+      </w:r>
+    </w:p>
+    <w:p>
+      <w:pPr>
+        <w:numPr>
+          <w:ilvl w:val="0"/>
           <w:numId w:val="19"/>
         </w:numPr>
         <w:ind w:left="720" w:hanging="360"/>
@@ -2009,7 +2230,7 @@
           <w:szCs w:val="24"/>
           <w:rtl w:val="0"/>
         </w:rPr>
-        <w:t xml:space="preserve">Project was chosen based on the slack pool</w:t>
+        <w:t xml:space="preserve">By Wednesday 5 pm all team members should put their suggestions so they are considered during website design</w:t>
       </w:r>
     </w:p>
     <w:p>
@@ -2030,227 +2251,6 @@
           <w:szCs w:val="24"/>
           <w:rtl w:val="0"/>
         </w:rPr>
-        <w:t xml:space="preserve">Sandra left team and her role needs to be filled</w:t>
-      </w:r>
-    </w:p>
-    <w:p>
-      <w:pPr>
-        <w:rPr>
-          <w:sz w:val="24"/>
-          <w:szCs w:val="24"/>
-        </w:rPr>
-      </w:pPr>
-      <w:r>
-        <w:rPr>
-          <w:rtl w:val="0"/>
-        </w:rPr>
-      </w:r>
-    </w:p>
-    <w:p>
-      <w:pPr>
-        <w:rPr>
-          <w:b w:val="1"/>
-          <w:sz w:val="24"/>
-          <w:szCs w:val="24"/>
-        </w:rPr>
-      </w:pPr>
-      <w:r>
-        <w:rPr>
-          <w:b w:val="1"/>
-          <w:sz w:val="24"/>
-          <w:szCs w:val="24"/>
-          <w:rtl w:val="0"/>
-        </w:rPr>
-        <w:t xml:space="preserve">Discussions:</w:t>
-      </w:r>
-    </w:p>
-    <w:p>
-      <w:pPr>
-        <w:numPr>
-          <w:ilvl w:val="0"/>
-          <w:numId w:val="14"/>
-        </w:numPr>
-        <w:ind w:left="720" w:hanging="360"/>
-        <w:rPr>
-          <w:sz w:val="24"/>
-          <w:szCs w:val="24"/>
-        </w:rPr>
-      </w:pPr>
-      <w:r>
-        <w:rPr>
-          <w:sz w:val="24"/>
-          <w:szCs w:val="24"/>
-          <w:rtl w:val="0"/>
-        </w:rPr>
-        <w:t xml:space="preserve">Eli started backend coding in python</w:t>
-      </w:r>
-    </w:p>
-    <w:p>
-      <w:pPr>
-        <w:numPr>
-          <w:ilvl w:val="0"/>
-          <w:numId w:val="14"/>
-        </w:numPr>
-        <w:ind w:left="720" w:hanging="360"/>
-        <w:rPr>
-          <w:sz w:val="24"/>
-          <w:szCs w:val="24"/>
-        </w:rPr>
-      </w:pPr>
-      <w:r>
-        <w:rPr>
-          <w:sz w:val="24"/>
-          <w:szCs w:val="24"/>
-          <w:rtl w:val="0"/>
-        </w:rPr>
-        <w:t xml:space="preserve">Dinara showed app that seems to be nice to use for website design</w:t>
-      </w:r>
-    </w:p>
-    <w:p>
-      <w:pPr>
-        <w:numPr>
-          <w:ilvl w:val="0"/>
-          <w:numId w:val="14"/>
-        </w:numPr>
-        <w:ind w:left="720" w:hanging="360"/>
-        <w:rPr>
-          <w:sz w:val="24"/>
-          <w:szCs w:val="24"/>
-        </w:rPr>
-      </w:pPr>
-      <w:r>
-        <w:rPr>
-          <w:sz w:val="24"/>
-          <w:szCs w:val="24"/>
-          <w:rtl w:val="0"/>
-        </w:rPr>
-        <w:t xml:space="preserve">Jay showed website example that is not present in the US</w:t>
-      </w:r>
-    </w:p>
-    <w:p>
-      <w:pPr>
-        <w:rPr>
-          <w:b w:val="1"/>
-          <w:sz w:val="24"/>
-          <w:szCs w:val="24"/>
-        </w:rPr>
-      </w:pPr>
-      <w:r>
-        <w:rPr>
-          <w:rtl w:val="0"/>
-        </w:rPr>
-      </w:r>
-    </w:p>
-    <w:p>
-      <w:pPr>
-        <w:spacing w:line="240" w:lineRule="auto"/>
-        <w:rPr>
-          <w:b w:val="1"/>
-          <w:sz w:val="24"/>
-          <w:szCs w:val="24"/>
-        </w:rPr>
-      </w:pPr>
-      <w:r>
-        <w:rPr>
-          <w:b w:val="1"/>
-          <w:sz w:val="24"/>
-          <w:szCs w:val="24"/>
-          <w:rtl w:val="0"/>
-        </w:rPr>
-        <w:t xml:space="preserve">Key Decisions</w:t>
-      </w:r>
-    </w:p>
-    <w:p>
-      <w:pPr>
-        <w:numPr>
-          <w:ilvl w:val="0"/>
-          <w:numId w:val="18"/>
-        </w:numPr>
-        <w:ind w:left="720" w:hanging="360"/>
-        <w:rPr>
-          <w:sz w:val="24"/>
-          <w:szCs w:val="24"/>
-        </w:rPr>
-      </w:pPr>
-      <w:r>
-        <w:rPr>
-          <w:sz w:val="24"/>
-          <w:szCs w:val="24"/>
-          <w:rtl w:val="0"/>
-        </w:rPr>
-        <w:t xml:space="preserve">Website features were more or less set</w:t>
-      </w:r>
-    </w:p>
-    <w:p>
-      <w:pPr>
-        <w:rPr>
-          <w:sz w:val="24"/>
-          <w:szCs w:val="24"/>
-        </w:rPr>
-      </w:pPr>
-      <w:r>
-        <w:rPr>
-          <w:rtl w:val="0"/>
-        </w:rPr>
-      </w:r>
-    </w:p>
-    <w:p>
-      <w:pPr>
-        <w:rPr>
-          <w:b w:val="1"/>
-          <w:sz w:val="24"/>
-          <w:szCs w:val="24"/>
-        </w:rPr>
-      </w:pPr>
-      <w:r>
-        <w:rPr>
-          <w:b w:val="1"/>
-          <w:sz w:val="24"/>
-          <w:szCs w:val="24"/>
-          <w:rtl w:val="0"/>
-        </w:rPr>
-        <w:t xml:space="preserve">Action Items:</w:t>
-      </w:r>
-    </w:p>
-    <w:p>
-      <w:pPr>
-        <w:numPr>
-          <w:ilvl w:val="0"/>
-          <w:numId w:val="15"/>
-        </w:numPr>
-        <w:ind w:left="720" w:hanging="360"/>
-        <w:rPr>
-          <w:sz w:val="24"/>
-          <w:szCs w:val="24"/>
-        </w:rPr>
-      </w:pPr>
-      <w:r>
-        <w:rPr>
-          <w:sz w:val="24"/>
-          <w:szCs w:val="24"/>
-          <w:rtl w:val="0"/>
-        </w:rPr>
-        <w:t xml:space="preserve">By Wednesday 5 pm all team members should put their suggestions so they are considered during website design</w:t>
-      </w:r>
-    </w:p>
-    <w:p>
-      <w:pPr>
-        <w:numPr>
-          <w:ilvl w:val="0"/>
-          <w:numId w:val="15"/>
-        </w:numPr>
-        <w:ind w:left="720" w:hanging="360"/>
-        <w:rPr>
-          <w:sz w:val="24"/>
-          <w:szCs w:val="24"/>
-        </w:rPr>
-      </w:pPr>
-      <w:r>
-        <w:rPr>
-          <w:sz w:val="24"/>
-          <w:szCs w:val="24"/>
-          <w:rtl w:val="0"/>
-        </w:rPr>
         <w:t xml:space="preserve">SPPP document was divided between teams to fill out based on their roles</w:t>
       </w:r>
     </w:p>
@@ -2258,7 +2258,7 @@
       <w:pPr>
         <w:numPr>
           <w:ilvl w:val="0"/>
-          <w:numId w:val="15"/>
+          <w:numId w:val="19"/>
         </w:numPr>
         <w:ind w:left="720" w:hanging="360"/>
         <w:rPr>
@@ -2279,7 +2279,7 @@
       <w:pPr>
         <w:numPr>
           <w:ilvl w:val="0"/>
-          <w:numId w:val="15"/>
+          <w:numId w:val="19"/>
         </w:numPr>
         <w:ind w:left="720" w:hanging="360"/>
         <w:rPr>
@@ -2300,7 +2300,7 @@
       <w:pPr>
         <w:numPr>
           <w:ilvl w:val="0"/>
-          <w:numId w:val="15"/>
+          <w:numId w:val="19"/>
         </w:numPr>
         <w:ind w:left="720" w:hanging="360"/>
         <w:rPr>
@@ -2560,7 +2560,7 @@
       <w:pPr>
         <w:numPr>
           <w:ilvl w:val="0"/>
-          <w:numId w:val="20"/>
+          <w:numId w:val="24"/>
         </w:numPr>
         <w:ind w:left="720" w:hanging="360"/>
         <w:rPr>
@@ -2581,7 +2581,7 @@
       <w:pPr>
         <w:numPr>
           <w:ilvl w:val="0"/>
-          <w:numId w:val="20"/>
+          <w:numId w:val="24"/>
         </w:numPr>
         <w:ind w:left="720" w:hanging="360"/>
         <w:rPr>
@@ -2602,7 +2602,7 @@
       <w:pPr>
         <w:numPr>
           <w:ilvl w:val="0"/>
-          <w:numId w:val="20"/>
+          <w:numId w:val="24"/>
         </w:numPr>
         <w:ind w:left="720" w:hanging="360"/>
         <w:rPr>
@@ -2623,7 +2623,7 @@
       <w:pPr>
         <w:numPr>
           <w:ilvl w:val="0"/>
-          <w:numId w:val="20"/>
+          <w:numId w:val="24"/>
         </w:numPr>
         <w:ind w:left="720" w:hanging="360"/>
         <w:rPr>
@@ -2644,7 +2644,7 @@
       <w:pPr>
         <w:numPr>
           <w:ilvl w:val="0"/>
-          <w:numId w:val="20"/>
+          <w:numId w:val="24"/>
         </w:numPr>
         <w:ind w:left="720" w:hanging="360"/>
         <w:rPr>
@@ -2696,7 +2696,7 @@
       <w:pPr>
         <w:numPr>
           <w:ilvl w:val="0"/>
-          <w:numId w:val="17"/>
+          <w:numId w:val="21"/>
         </w:numPr>
         <w:ind w:left="720" w:hanging="360"/>
         <w:rPr>
@@ -2717,7 +2717,7 @@
       <w:pPr>
         <w:numPr>
           <w:ilvl w:val="0"/>
-          <w:numId w:val="17"/>
+          <w:numId w:val="21"/>
         </w:numPr>
         <w:ind w:left="720" w:hanging="360"/>
         <w:rPr>
@@ -2738,7 +2738,7 @@
       <w:pPr>
         <w:numPr>
           <w:ilvl w:val="0"/>
-          <w:numId w:val="17"/>
+          <w:numId w:val="21"/>
         </w:numPr>
         <w:ind w:left="720" w:hanging="360"/>
         <w:rPr>
@@ -2759,7 +2759,7 @@
       <w:pPr>
         <w:numPr>
           <w:ilvl w:val="0"/>
-          <w:numId w:val="17"/>
+          <w:numId w:val="21"/>
         </w:numPr>
         <w:ind w:left="720" w:hanging="360"/>
         <w:rPr>
@@ -2895,7 +2895,7 @@
       <w:pPr>
         <w:numPr>
           <w:ilvl w:val="0"/>
-          <w:numId w:val="7"/>
+          <w:numId w:val="8"/>
         </w:numPr>
         <w:ind w:left="1440" w:hanging="360"/>
         <w:rPr>
@@ -2916,7 +2916,7 @@
       <w:pPr>
         <w:numPr>
           <w:ilvl w:val="0"/>
-          <w:numId w:val="7"/>
+          <w:numId w:val="8"/>
         </w:numPr>
         <w:ind w:left="1440" w:hanging="360"/>
         <w:rPr>
@@ -2937,7 +2937,7 @@
       <w:pPr>
         <w:numPr>
           <w:ilvl w:val="0"/>
-          <w:numId w:val="7"/>
+          <w:numId w:val="8"/>
         </w:numPr>
         <w:ind w:left="1440" w:hanging="360"/>
         <w:rPr>
@@ -2958,7 +2958,7 @@
       <w:pPr>
         <w:numPr>
           <w:ilvl w:val="0"/>
-          <w:numId w:val="7"/>
+          <w:numId w:val="8"/>
         </w:numPr>
         <w:ind w:left="1440" w:hanging="360"/>
         <w:rPr>
@@ -2979,7 +2979,7 @@
       <w:pPr>
         <w:numPr>
           <w:ilvl w:val="0"/>
-          <w:numId w:val="7"/>
+          <w:numId w:val="8"/>
         </w:numPr>
         <w:ind w:left="1440" w:hanging="360"/>
         <w:rPr>
@@ -3100,7 +3100,7 @@
       <w:pPr>
         <w:numPr>
           <w:ilvl w:val="0"/>
-          <w:numId w:val="8"/>
+          <w:numId w:val="9"/>
         </w:numPr>
         <w:ind w:left="720" w:hanging="360"/>
         <w:rPr>
@@ -3121,7 +3121,7 @@
       <w:pPr>
         <w:numPr>
           <w:ilvl w:val="0"/>
-          <w:numId w:val="8"/>
+          <w:numId w:val="9"/>
         </w:numPr>
         <w:ind w:left="720" w:hanging="360"/>
         <w:rPr>
@@ -3142,7 +3142,7 @@
       <w:pPr>
         <w:numPr>
           <w:ilvl w:val="0"/>
-          <w:numId w:val="8"/>
+          <w:numId w:val="9"/>
         </w:numPr>
         <w:ind w:left="720" w:hanging="360"/>
         <w:rPr>
@@ -3163,7 +3163,7 @@
       <w:pPr>
         <w:numPr>
           <w:ilvl w:val="0"/>
-          <w:numId w:val="8"/>
+          <w:numId w:val="9"/>
         </w:numPr>
         <w:ind w:left="720" w:hanging="360"/>
         <w:rPr>
@@ -3184,7 +3184,7 @@
       <w:pPr>
         <w:numPr>
           <w:ilvl w:val="0"/>
-          <w:numId w:val="8"/>
+          <w:numId w:val="9"/>
         </w:numPr>
         <w:ind w:left="720" w:hanging="360"/>
         <w:rPr>
@@ -3234,7 +3234,7 @@
       <w:pPr>
         <w:numPr>
           <w:ilvl w:val="0"/>
-          <w:numId w:val="12"/>
+          <w:numId w:val="13"/>
         </w:numPr>
         <w:spacing w:after="0" w:afterAutospacing="0" w:before="200" w:lineRule="auto"/>
         <w:ind w:left="720" w:hanging="360"/>
@@ -3257,7 +3257,7 @@
       <w:pPr>
         <w:numPr>
           <w:ilvl w:val="0"/>
-          <w:numId w:val="9"/>
+          <w:numId w:val="10"/>
         </w:numPr>
         <w:spacing w:after="0" w:afterAutospacing="0" w:before="0" w:beforeAutospacing="0" w:lineRule="auto"/>
         <w:ind w:left="720" w:hanging="360"/>
@@ -3280,7 +3280,7 @@
       <w:pPr>
         <w:numPr>
           <w:ilvl w:val="0"/>
-          <w:numId w:val="9"/>
+          <w:numId w:val="10"/>
         </w:numPr>
         <w:spacing w:after="0" w:afterAutospacing="0" w:before="0" w:beforeAutospacing="0" w:lineRule="auto"/>
         <w:ind w:left="720" w:hanging="360"/>
@@ -3303,7 +3303,7 @@
       <w:pPr>
         <w:numPr>
           <w:ilvl w:val="0"/>
-          <w:numId w:val="9"/>
+          <w:numId w:val="10"/>
         </w:numPr>
         <w:spacing w:after="0" w:afterAutospacing="0" w:before="0" w:beforeAutospacing="0" w:lineRule="auto"/>
         <w:ind w:left="720" w:hanging="360"/>
@@ -3326,7 +3326,7 @@
       <w:pPr>
         <w:numPr>
           <w:ilvl w:val="0"/>
-          <w:numId w:val="9"/>
+          <w:numId w:val="10"/>
         </w:numPr>
         <w:spacing w:after="0" w:afterAutospacing="0" w:before="0" w:beforeAutospacing="0" w:lineRule="auto"/>
         <w:ind w:left="720" w:hanging="360"/>
@@ -3349,7 +3349,7 @@
       <w:pPr>
         <w:numPr>
           <w:ilvl w:val="0"/>
-          <w:numId w:val="9"/>
+          <w:numId w:val="10"/>
         </w:numPr>
         <w:spacing w:after="0" w:afterAutospacing="0" w:before="0" w:beforeAutospacing="0" w:lineRule="auto"/>
         <w:ind w:left="720" w:hanging="360"/>
@@ -3372,7 +3372,7 @@
       <w:pPr>
         <w:numPr>
           <w:ilvl w:val="0"/>
-          <w:numId w:val="9"/>
+          <w:numId w:val="10"/>
         </w:numPr>
         <w:spacing w:after="0" w:afterAutospacing="0" w:before="0" w:beforeAutospacing="0" w:lineRule="auto"/>
         <w:ind w:left="720" w:hanging="360"/>
@@ -3388,7 +3388,7 @@
       <w:pPr>
         <w:numPr>
           <w:ilvl w:val="0"/>
-          <w:numId w:val="9"/>
+          <w:numId w:val="10"/>
         </w:numPr>
         <w:spacing w:before="0" w:beforeAutospacing="0" w:lineRule="auto"/>
         <w:ind w:left="720" w:hanging="360"/>
@@ -3454,7 +3454,7 @@
       <w:pPr>
         <w:numPr>
           <w:ilvl w:val="0"/>
-          <w:numId w:val="16"/>
+          <w:numId w:val="20"/>
         </w:numPr>
         <w:ind w:left="720" w:hanging="360"/>
         <w:rPr>
@@ -3475,7 +3475,7 @@
       <w:pPr>
         <w:numPr>
           <w:ilvl w:val="0"/>
-          <w:numId w:val="16"/>
+          <w:numId w:val="20"/>
         </w:numPr>
         <w:ind w:left="720" w:hanging="360"/>
         <w:rPr>
@@ -3536,21 +3536,2603 @@
       <w:pPr>
         <w:numPr>
           <w:ilvl w:val="0"/>
+          <w:numId w:val="20"/>
+        </w:numPr>
+        <w:ind w:left="720" w:hanging="360"/>
+        <w:rPr>
+          <w:sz w:val="24"/>
+          <w:szCs w:val="24"/>
+        </w:rPr>
+      </w:pPr>
+      <w:r>
+        <w:rPr>
+          <w:sz w:val="24"/>
+          <w:szCs w:val="24"/>
+          <w:rtl w:val="0"/>
+        </w:rPr>
+        <w:t xml:space="preserve">Meet 30 min before class on Wednesday Feb 17 (5:30 pm)</w:t>
+      </w:r>
+    </w:p>
+    <w:p>
+      <w:pPr>
+        <w:numPr>
+          <w:ilvl w:val="0"/>
+          <w:numId w:val="20"/>
+        </w:numPr>
+        <w:ind w:left="720" w:hanging="360"/>
+        <w:rPr>
+          <w:sz w:val="24"/>
+          <w:szCs w:val="24"/>
+        </w:rPr>
+      </w:pPr>
+      <w:r>
+        <w:rPr>
+          <w:sz w:val="24"/>
+          <w:szCs w:val="24"/>
+          <w:rtl w:val="0"/>
+        </w:rPr>
+        <w:t xml:space="preserve">Next meeting: Sunday Feb 21 2pm</w:t>
+      </w:r>
+    </w:p>
+    <w:p>
+      <w:pPr>
+        <w:rPr>
+          <w:sz w:val="24"/>
+          <w:szCs w:val="24"/>
+        </w:rPr>
+      </w:pPr>
+      <w:r>
+        <w:rPr>
+          <w:rtl w:val="0"/>
+        </w:rPr>
+      </w:r>
+    </w:p>
+    <w:p>
+      <w:pPr>
+        <w:rPr/>
+      </w:pPr>
+      <w:r>
+        <w:rPr>
+          <w:rtl w:val="0"/>
+        </w:rPr>
+      </w:r>
+    </w:p>
+    <w:p>
+      <w:pPr>
+        <w:jc w:val="center"/>
+        <w:rPr>
+          <w:b w:val="1"/>
+          <w:sz w:val="24"/>
+          <w:szCs w:val="24"/>
+          <w:u w:val="single"/>
+        </w:rPr>
+      </w:pPr>
+      <w:r>
+        <w:rPr>
+          <w:rtl w:val="0"/>
+        </w:rPr>
+      </w:r>
+    </w:p>
+    <w:p>
+      <w:pPr>
+        <w:jc w:val="center"/>
+        <w:rPr>
+          <w:b w:val="1"/>
+          <w:sz w:val="24"/>
+          <w:szCs w:val="24"/>
+          <w:u w:val="single"/>
+        </w:rPr>
+      </w:pPr>
+      <w:r>
+        <w:rPr>
+          <w:rtl w:val="0"/>
+        </w:rPr>
+      </w:r>
+    </w:p>
+    <w:p>
+      <w:pPr>
+        <w:jc w:val="center"/>
+        <w:rPr>
+          <w:b w:val="1"/>
+          <w:sz w:val="24"/>
+          <w:szCs w:val="24"/>
+          <w:u w:val="single"/>
+        </w:rPr>
+      </w:pPr>
+      <w:r>
+        <w:rPr>
+          <w:rtl w:val="0"/>
+        </w:rPr>
+      </w:r>
+    </w:p>
+    <w:p>
+      <w:pPr>
+        <w:jc w:val="center"/>
+        <w:rPr>
+          <w:b w:val="1"/>
+          <w:sz w:val="24"/>
+          <w:szCs w:val="24"/>
+          <w:u w:val="single"/>
+        </w:rPr>
+      </w:pPr>
+      <w:r>
+        <w:rPr>
+          <w:rtl w:val="0"/>
+        </w:rPr>
+      </w:r>
+    </w:p>
+    <w:p>
+      <w:pPr>
+        <w:jc w:val="center"/>
+        <w:rPr>
+          <w:b w:val="1"/>
+          <w:sz w:val="24"/>
+          <w:szCs w:val="24"/>
+          <w:u w:val="single"/>
+        </w:rPr>
+      </w:pPr>
+      <w:r>
+        <w:rPr>
+          <w:rtl w:val="0"/>
+        </w:rPr>
+      </w:r>
+    </w:p>
+    <w:p>
+      <w:pPr>
+        <w:jc w:val="center"/>
+        <w:rPr>
+          <w:b w:val="1"/>
+          <w:sz w:val="24"/>
+          <w:szCs w:val="24"/>
+          <w:u w:val="single"/>
+        </w:rPr>
+      </w:pPr>
+      <w:r>
+        <w:rPr>
+          <w:rtl w:val="0"/>
+        </w:rPr>
+      </w:r>
+    </w:p>
+    <w:p>
+      <w:pPr>
+        <w:jc w:val="center"/>
+        <w:rPr>
+          <w:b w:val="1"/>
+          <w:sz w:val="24"/>
+          <w:szCs w:val="24"/>
+          <w:u w:val="single"/>
+        </w:rPr>
+      </w:pPr>
+      <w:r>
+        <w:rPr>
+          <w:rtl w:val="0"/>
+        </w:rPr>
+      </w:r>
+    </w:p>
+    <w:p>
+      <w:pPr>
+        <w:jc w:val="center"/>
+        <w:rPr>
+          <w:b w:val="1"/>
+          <w:sz w:val="24"/>
+          <w:szCs w:val="24"/>
+          <w:u w:val="single"/>
+        </w:rPr>
+      </w:pPr>
+      <w:r>
+        <w:rPr>
+          <w:rtl w:val="0"/>
+        </w:rPr>
+      </w:r>
+    </w:p>
+    <w:p>
+      <w:pPr>
+        <w:jc w:val="center"/>
+        <w:rPr>
+          <w:b w:val="1"/>
+          <w:sz w:val="24"/>
+          <w:szCs w:val="24"/>
+          <w:u w:val="single"/>
+        </w:rPr>
+      </w:pPr>
+      <w:r>
+        <w:rPr>
+          <w:rtl w:val="0"/>
+        </w:rPr>
+      </w:r>
+    </w:p>
+    <w:p>
+      <w:pPr>
+        <w:jc w:val="center"/>
+        <w:rPr>
+          <w:b w:val="1"/>
+          <w:sz w:val="24"/>
+          <w:szCs w:val="24"/>
+          <w:u w:val="single"/>
+        </w:rPr>
+      </w:pPr>
+      <w:r>
+        <w:rPr>
+          <w:rtl w:val="0"/>
+        </w:rPr>
+      </w:r>
+    </w:p>
+    <w:p>
+      <w:pPr>
+        <w:jc w:val="center"/>
+        <w:rPr>
+          <w:b w:val="1"/>
+          <w:sz w:val="24"/>
+          <w:szCs w:val="24"/>
+          <w:u w:val="single"/>
+        </w:rPr>
+      </w:pPr>
+      <w:r>
+        <w:rPr>
+          <w:rtl w:val="0"/>
+        </w:rPr>
+      </w:r>
+    </w:p>
+    <w:p>
+      <w:pPr>
+        <w:jc w:val="center"/>
+        <w:rPr>
+          <w:b w:val="1"/>
+          <w:sz w:val="24"/>
+          <w:szCs w:val="24"/>
+          <w:u w:val="single"/>
+        </w:rPr>
+      </w:pPr>
+      <w:r>
+        <w:rPr>
+          <w:rtl w:val="0"/>
+        </w:rPr>
+      </w:r>
+    </w:p>
+    <w:p>
+      <w:pPr>
+        <w:jc w:val="center"/>
+        <w:rPr>
+          <w:b w:val="1"/>
+          <w:sz w:val="24"/>
+          <w:szCs w:val="24"/>
+          <w:u w:val="single"/>
+        </w:rPr>
+      </w:pPr>
+      <w:r>
+        <w:rPr>
+          <w:b w:val="1"/>
+          <w:sz w:val="24"/>
+          <w:szCs w:val="24"/>
+          <w:u w:val="single"/>
+          <w:rtl w:val="0"/>
+        </w:rPr>
+        <w:t xml:space="preserve">Week 4 (2/17/2021 - 2/24/2021)</w:t>
+      </w:r>
+    </w:p>
+    <w:p>
+      <w:pPr>
+        <w:jc w:val="center"/>
+        <w:rPr>
+          <w:b w:val="1"/>
+          <w:sz w:val="24"/>
+          <w:szCs w:val="24"/>
+          <w:u w:val="single"/>
+        </w:rPr>
+      </w:pPr>
+      <w:r>
+        <w:rPr>
+          <w:rtl w:val="0"/>
+        </w:rPr>
+      </w:r>
+    </w:p>
+    <w:p>
+      <w:pPr>
+        <w:rPr>
+          <w:sz w:val="24"/>
+          <w:szCs w:val="24"/>
+        </w:rPr>
+      </w:pPr>
+      <w:r>
+        <w:rPr>
+          <w:b w:val="1"/>
+          <w:sz w:val="24"/>
+          <w:szCs w:val="24"/>
+          <w:rtl w:val="0"/>
+        </w:rPr>
+        <w:t xml:space="preserve">Date and Time:</w:t>
+      </w:r>
+      <w:r>
+        <w:rPr>
+          <w:sz w:val="24"/>
+          <w:szCs w:val="24"/>
+          <w:rtl w:val="0"/>
+        </w:rPr>
+        <w:t xml:space="preserve"> 02/21/21, 2:00 PM</w:t>
+      </w:r>
+    </w:p>
+    <w:p>
+      <w:pPr>
+        <w:rPr>
+          <w:sz w:val="24"/>
+          <w:szCs w:val="24"/>
+        </w:rPr>
+      </w:pPr>
+      <w:r>
+        <w:rPr>
+          <w:b w:val="1"/>
+          <w:sz w:val="24"/>
+          <w:szCs w:val="24"/>
+          <w:rtl w:val="0"/>
+        </w:rPr>
+        <w:t xml:space="preserve">Place</w:t>
+      </w:r>
+      <w:r>
+        <w:rPr>
+          <w:sz w:val="24"/>
+          <w:szCs w:val="24"/>
+          <w:rtl w:val="0"/>
+        </w:rPr>
+        <w:t xml:space="preserve">: Zoom</w:t>
+      </w:r>
+    </w:p>
+    <w:p>
+      <w:pPr>
+        <w:rPr>
+          <w:sz w:val="24"/>
+          <w:szCs w:val="24"/>
+        </w:rPr>
+      </w:pPr>
+      <w:r>
+        <w:rPr>
+          <w:b w:val="1"/>
+          <w:sz w:val="24"/>
+          <w:szCs w:val="24"/>
+          <w:rtl w:val="0"/>
+        </w:rPr>
+        <w:t xml:space="preserve">Participants:</w:t>
+      </w:r>
+      <w:r>
+        <w:rPr>
+          <w:sz w:val="24"/>
+          <w:szCs w:val="24"/>
+          <w:rtl w:val="0"/>
+        </w:rPr>
+        <w:t xml:space="preserve">Jay, Pelin, Eli, Chenghao, Dinara</w:t>
+      </w:r>
+    </w:p>
+    <w:p>
+      <w:pPr>
+        <w:rPr>
+          <w:sz w:val="24"/>
+          <w:szCs w:val="24"/>
+        </w:rPr>
+      </w:pPr>
+      <w:r>
+        <w:rPr>
+          <w:b w:val="1"/>
+          <w:sz w:val="24"/>
+          <w:szCs w:val="24"/>
+          <w:rtl w:val="0"/>
+        </w:rPr>
+        <w:t xml:space="preserve">Minutes taker: </w:t>
+      </w:r>
+      <w:r>
+        <w:rPr>
+          <w:sz w:val="24"/>
+          <w:szCs w:val="24"/>
+          <w:rtl w:val="0"/>
+        </w:rPr>
+        <w:t xml:space="preserve">Eli</w:t>
+      </w:r>
+      <w:r>
+        <w:rPr>
+          <w:rtl w:val="0"/>
+        </w:rPr>
+      </w:r>
+    </w:p>
+    <w:p>
+      <w:pPr>
+        <w:rPr>
+          <w:sz w:val="24"/>
+          <w:szCs w:val="24"/>
+        </w:rPr>
+      </w:pPr>
+      <w:r>
+        <w:rPr>
+          <w:b w:val="1"/>
+          <w:sz w:val="24"/>
+          <w:szCs w:val="24"/>
+          <w:rtl w:val="0"/>
+        </w:rPr>
+        <w:t xml:space="preserve">Purpose: </w:t>
+      </w:r>
+      <w:r>
+        <w:rPr>
+          <w:sz w:val="24"/>
+          <w:szCs w:val="24"/>
+          <w:rtl w:val="0"/>
+        </w:rPr>
+        <w:t xml:space="preserve">Review work done by group on home page. Plan product page?</w:t>
+      </w:r>
+    </w:p>
+    <w:p>
+      <w:pPr>
+        <w:rPr>
+          <w:sz w:val="24"/>
+          <w:szCs w:val="24"/>
+        </w:rPr>
+      </w:pPr>
+      <w:r>
+        <w:rPr>
+          <w:rtl w:val="0"/>
+        </w:rPr>
+      </w:r>
+    </w:p>
+    <w:p>
+      <w:pPr>
+        <w:rPr>
+          <w:b w:val="1"/>
+          <w:sz w:val="24"/>
+          <w:szCs w:val="24"/>
+        </w:rPr>
+      </w:pPr>
+      <w:r>
+        <w:rPr>
+          <w:b w:val="1"/>
+          <w:sz w:val="24"/>
+          <w:szCs w:val="24"/>
+          <w:rtl w:val="0"/>
+        </w:rPr>
+        <w:t xml:space="preserve">Discussions:</w:t>
+      </w:r>
+    </w:p>
+    <w:p>
+      <w:pPr>
+        <w:numPr>
+          <w:ilvl w:val="0"/>
+          <w:numId w:val="15"/>
+        </w:numPr>
+        <w:ind w:left="720" w:hanging="360"/>
+        <w:rPr>
+          <w:sz w:val="24"/>
+          <w:szCs w:val="24"/>
+          <w:u w:val="none"/>
+        </w:rPr>
+      </w:pPr>
+      <w:r>
+        <w:rPr>
+          <w:sz w:val="24"/>
+          <w:szCs w:val="24"/>
+          <w:rtl w:val="0"/>
+        </w:rPr>
+        <w:t xml:space="preserve">Dinara: ReactJS for front end</w:t>
+      </w:r>
+    </w:p>
+    <w:p>
+      <w:pPr>
+        <w:numPr>
+          <w:ilvl w:val="0"/>
+          <w:numId w:val="15"/>
+        </w:numPr>
+        <w:ind w:left="720" w:hanging="360"/>
+        <w:rPr>
+          <w:sz w:val="24"/>
+          <w:szCs w:val="24"/>
+          <w:u w:val="none"/>
+        </w:rPr>
+      </w:pPr>
+      <w:r>
+        <w:rPr>
+          <w:sz w:val="24"/>
+          <w:szCs w:val="24"/>
+          <w:rtl w:val="0"/>
+        </w:rPr>
+        <w:t xml:space="preserve">Eli: products section of homepage</w:t>
+      </w:r>
+    </w:p>
+    <w:p>
+      <w:pPr>
+        <w:numPr>
+          <w:ilvl w:val="0"/>
+          <w:numId w:val="15"/>
+        </w:numPr>
+        <w:ind w:left="720" w:hanging="360"/>
+        <w:rPr>
+          <w:sz w:val="24"/>
+          <w:szCs w:val="24"/>
+          <w:u w:val="none"/>
+        </w:rPr>
+      </w:pPr>
+      <w:r>
+        <w:rPr>
+          <w:sz w:val="24"/>
+          <w:szCs w:val="24"/>
+          <w:rtl w:val="0"/>
+        </w:rPr>
+        <w:t xml:space="preserve">Jay: chat feature</w:t>
+      </w:r>
+    </w:p>
+    <w:p>
+      <w:pPr>
+        <w:numPr>
+          <w:ilvl w:val="0"/>
+          <w:numId w:val="15"/>
+        </w:numPr>
+        <w:ind w:left="720" w:hanging="360"/>
+        <w:rPr>
+          <w:sz w:val="24"/>
+          <w:szCs w:val="24"/>
+          <w:u w:val="none"/>
+        </w:rPr>
+      </w:pPr>
+      <w:r>
+        <w:rPr>
+          <w:sz w:val="24"/>
+          <w:szCs w:val="24"/>
+          <w:rtl w:val="0"/>
+        </w:rPr>
+        <w:t xml:space="preserve">Categories section of homepage</w:t>
+      </w:r>
+    </w:p>
+    <w:p>
+      <w:pPr>
+        <w:ind w:left="0" w:firstLine="0"/>
+        <w:rPr>
+          <w:sz w:val="24"/>
+          <w:szCs w:val="24"/>
+        </w:rPr>
+      </w:pPr>
+      <w:r>
+        <w:rPr>
+          <w:rtl w:val="0"/>
+        </w:rPr>
+      </w:r>
+    </w:p>
+    <w:p>
+      <w:pPr>
+        <w:ind w:left="0" w:firstLine="0"/>
+        <w:rPr>
+          <w:b w:val="1"/>
+          <w:sz w:val="24"/>
+          <w:szCs w:val="24"/>
+        </w:rPr>
+      </w:pPr>
+      <w:r>
+        <w:rPr>
+          <w:b w:val="1"/>
+          <w:sz w:val="24"/>
+          <w:szCs w:val="24"/>
+          <w:rtl w:val="0"/>
+        </w:rPr>
+        <w:t xml:space="preserve">Decisions:</w:t>
+      </w:r>
+    </w:p>
+    <w:p>
+      <w:pPr>
+        <w:numPr>
+          <w:ilvl w:val="0"/>
+          <w:numId w:val="4"/>
+        </w:numPr>
+        <w:ind w:left="720" w:hanging="360"/>
+        <w:rPr>
+          <w:sz w:val="24"/>
+          <w:szCs w:val="24"/>
+        </w:rPr>
+      </w:pPr>
+      <w:r>
+        <w:rPr>
+          <w:sz w:val="24"/>
+          <w:szCs w:val="24"/>
+          <w:rtl w:val="0"/>
+        </w:rPr>
+        <w:t xml:space="preserve">This week: adopt ReactJS for front end stack</w:t>
+      </w:r>
+    </w:p>
+    <w:p>
+      <w:pPr>
+        <w:numPr>
+          <w:ilvl w:val="0"/>
+          <w:numId w:val="4"/>
+        </w:numPr>
+        <w:ind w:left="720" w:hanging="360"/>
+        <w:rPr>
+          <w:sz w:val="24"/>
+          <w:szCs w:val="24"/>
+          <w:u w:val="none"/>
+        </w:rPr>
+      </w:pPr>
+      <w:r>
+        <w:rPr>
+          <w:sz w:val="24"/>
+          <w:szCs w:val="24"/>
+          <w:rtl w:val="0"/>
+        </w:rPr>
+        <w:t xml:space="preserve">Team to begin learning react and javascript</w:t>
+      </w:r>
+    </w:p>
+    <w:p>
+      <w:pPr>
+        <w:numPr>
+          <w:ilvl w:val="0"/>
+          <w:numId w:val="4"/>
+        </w:numPr>
+        <w:ind w:left="720" w:hanging="360"/>
+        <w:rPr>
+          <w:sz w:val="24"/>
+          <w:szCs w:val="24"/>
+          <w:u w:val="none"/>
+        </w:rPr>
+      </w:pPr>
+      <w:r>
+        <w:rPr>
+          <w:sz w:val="24"/>
+          <w:szCs w:val="24"/>
+          <w:rtl w:val="0"/>
+        </w:rPr>
+        <w:t xml:space="preserve">Eli looking into integration with flask</w:t>
+      </w:r>
+    </w:p>
+    <w:p>
+      <w:pPr>
+        <w:numPr>
+          <w:ilvl w:val="0"/>
+          <w:numId w:val="4"/>
+        </w:numPr>
+        <w:ind w:left="720" w:hanging="360"/>
+        <w:rPr>
+          <w:sz w:val="24"/>
+          <w:szCs w:val="24"/>
+          <w:u w:val="none"/>
+        </w:rPr>
+      </w:pPr>
+      <w:r>
+        <w:rPr>
+          <w:sz w:val="24"/>
+          <w:szCs w:val="24"/>
+          <w:rtl w:val="0"/>
+        </w:rPr>
+        <w:t xml:space="preserve">Dividing homepage header and footer components, 3 primary section components</w:t>
+      </w:r>
+    </w:p>
+    <w:p>
+      <w:pPr>
+        <w:numPr>
+          <w:ilvl w:val="0"/>
+          <w:numId w:val="4"/>
+        </w:numPr>
+        <w:ind w:left="720" w:hanging="360"/>
+        <w:rPr>
+          <w:sz w:val="24"/>
+          <w:szCs w:val="24"/>
+          <w:u w:val="none"/>
+        </w:rPr>
+      </w:pPr>
+      <w:r>
+        <w:rPr>
+          <w:sz w:val="24"/>
+          <w:szCs w:val="24"/>
+          <w:rtl w:val="0"/>
+        </w:rPr>
+        <w:t xml:space="preserve">Aim to have functional app by next week just with skeleton code</w:t>
+      </w:r>
+    </w:p>
+    <w:p>
+      <w:pPr>
+        <w:rPr>
+          <w:sz w:val="24"/>
+          <w:szCs w:val="24"/>
+        </w:rPr>
+      </w:pPr>
+      <w:r>
+        <w:rPr>
+          <w:rtl w:val="0"/>
+        </w:rPr>
+      </w:r>
+    </w:p>
+    <w:p>
+      <w:pPr>
+        <w:rPr>
+          <w:sz w:val="24"/>
+          <w:szCs w:val="24"/>
+        </w:rPr>
+      </w:pPr>
+      <w:r>
+        <w:rPr>
+          <w:rtl w:val="0"/>
+        </w:rPr>
+      </w:r>
+    </w:p>
+    <w:p>
+      <w:pPr>
+        <w:rPr>
+          <w:sz w:val="24"/>
+          <w:szCs w:val="24"/>
+        </w:rPr>
+      </w:pPr>
+      <w:r>
+        <w:rPr>
+          <w:rtl w:val="0"/>
+        </w:rPr>
+      </w:r>
+    </w:p>
+    <w:p>
+      <w:pPr>
+        <w:rPr>
+          <w:sz w:val="24"/>
+          <w:szCs w:val="24"/>
+        </w:rPr>
+      </w:pPr>
+      <w:r>
+        <w:rPr>
+          <w:rtl w:val="0"/>
+        </w:rPr>
+      </w:r>
+    </w:p>
+    <w:p>
+      <w:pPr>
+        <w:rPr>
+          <w:sz w:val="24"/>
+          <w:szCs w:val="24"/>
+        </w:rPr>
+      </w:pPr>
+      <w:r>
+        <w:rPr>
+          <w:rtl w:val="0"/>
+        </w:rPr>
+      </w:r>
+    </w:p>
+    <w:p>
+      <w:pPr>
+        <w:rPr>
+          <w:sz w:val="24"/>
+          <w:szCs w:val="24"/>
+        </w:rPr>
+      </w:pPr>
+      <w:r>
+        <w:rPr>
+          <w:rtl w:val="0"/>
+        </w:rPr>
+      </w:r>
+    </w:p>
+    <w:p>
+      <w:pPr>
+        <w:rPr>
+          <w:sz w:val="24"/>
+          <w:szCs w:val="24"/>
+        </w:rPr>
+      </w:pPr>
+      <w:r>
+        <w:rPr>
+          <w:rtl w:val="0"/>
+        </w:rPr>
+      </w:r>
+    </w:p>
+    <w:p>
+      <w:pPr>
+        <w:rPr>
+          <w:sz w:val="24"/>
+          <w:szCs w:val="24"/>
+        </w:rPr>
+      </w:pPr>
+      <w:r>
+        <w:rPr>
+          <w:rtl w:val="0"/>
+        </w:rPr>
+      </w:r>
+    </w:p>
+    <w:p>
+      <w:pPr>
+        <w:rPr>
+          <w:sz w:val="24"/>
+          <w:szCs w:val="24"/>
+        </w:rPr>
+      </w:pPr>
+      <w:r>
+        <w:rPr>
+          <w:rtl w:val="0"/>
+        </w:rPr>
+      </w:r>
+    </w:p>
+    <w:p>
+      <w:pPr>
+        <w:rPr>
+          <w:sz w:val="24"/>
+          <w:szCs w:val="24"/>
+        </w:rPr>
+      </w:pPr>
+      <w:r>
+        <w:rPr>
+          <w:rtl w:val="0"/>
+        </w:rPr>
+      </w:r>
+    </w:p>
+    <w:p>
+      <w:pPr>
+        <w:rPr>
+          <w:sz w:val="24"/>
+          <w:szCs w:val="24"/>
+        </w:rPr>
+      </w:pPr>
+      <w:r>
+        <w:rPr>
+          <w:rtl w:val="0"/>
+        </w:rPr>
+      </w:r>
+    </w:p>
+    <w:p>
+      <w:pPr>
+        <w:rPr>
+          <w:sz w:val="24"/>
+          <w:szCs w:val="24"/>
+        </w:rPr>
+      </w:pPr>
+      <w:r>
+        <w:rPr>
+          <w:rtl w:val="0"/>
+        </w:rPr>
+      </w:r>
+    </w:p>
+    <w:p>
+      <w:pPr>
+        <w:rPr>
+          <w:sz w:val="24"/>
+          <w:szCs w:val="24"/>
+        </w:rPr>
+      </w:pPr>
+      <w:r>
+        <w:rPr>
+          <w:rtl w:val="0"/>
+        </w:rPr>
+      </w:r>
+    </w:p>
+    <w:p>
+      <w:pPr>
+        <w:rPr>
+          <w:sz w:val="24"/>
+          <w:szCs w:val="24"/>
+        </w:rPr>
+      </w:pPr>
+      <w:r>
+        <w:rPr>
+          <w:rtl w:val="0"/>
+        </w:rPr>
+      </w:r>
+    </w:p>
+    <w:p>
+      <w:pPr>
+        <w:rPr>
+          <w:sz w:val="24"/>
+          <w:szCs w:val="24"/>
+        </w:rPr>
+      </w:pPr>
+      <w:r>
+        <w:rPr>
+          <w:rtl w:val="0"/>
+        </w:rPr>
+      </w:r>
+    </w:p>
+    <w:p>
+      <w:pPr>
+        <w:rPr>
+          <w:sz w:val="24"/>
+          <w:szCs w:val="24"/>
+        </w:rPr>
+      </w:pPr>
+      <w:r>
+        <w:rPr>
+          <w:rtl w:val="0"/>
+        </w:rPr>
+      </w:r>
+    </w:p>
+    <w:p>
+      <w:pPr>
+        <w:rPr>
+          <w:sz w:val="24"/>
+          <w:szCs w:val="24"/>
+        </w:rPr>
+      </w:pPr>
+      <w:r>
+        <w:rPr>
+          <w:rtl w:val="0"/>
+        </w:rPr>
+      </w:r>
+    </w:p>
+    <w:p>
+      <w:pPr>
+        <w:rPr>
+          <w:sz w:val="24"/>
+          <w:szCs w:val="24"/>
+        </w:rPr>
+      </w:pPr>
+      <w:r>
+        <w:rPr>
+          <w:rtl w:val="0"/>
+        </w:rPr>
+      </w:r>
+    </w:p>
+    <w:p>
+      <w:pPr>
+        <w:rPr>
+          <w:sz w:val="24"/>
+          <w:szCs w:val="24"/>
+        </w:rPr>
+      </w:pPr>
+      <w:r>
+        <w:rPr>
+          <w:rtl w:val="0"/>
+        </w:rPr>
+      </w:r>
+    </w:p>
+    <w:p>
+      <w:pPr>
+        <w:rPr>
+          <w:sz w:val="24"/>
+          <w:szCs w:val="24"/>
+        </w:rPr>
+      </w:pPr>
+      <w:r>
+        <w:rPr>
+          <w:rtl w:val="0"/>
+        </w:rPr>
+      </w:r>
+    </w:p>
+    <w:p>
+      <w:pPr>
+        <w:rPr>
+          <w:sz w:val="24"/>
+          <w:szCs w:val="24"/>
+        </w:rPr>
+      </w:pPr>
+      <w:r>
+        <w:rPr>
+          <w:rtl w:val="0"/>
+        </w:rPr>
+      </w:r>
+    </w:p>
+    <w:p>
+      <w:pPr>
+        <w:jc w:val="left"/>
+        <w:rPr>
+          <w:sz w:val="24"/>
+          <w:szCs w:val="24"/>
+        </w:rPr>
+      </w:pPr>
+      <w:r>
+        <w:rPr>
+          <w:rtl w:val="0"/>
+        </w:rPr>
+      </w:r>
+    </w:p>
+    <w:p>
+      <w:pPr>
+        <w:ind w:left="2160" w:firstLine="720"/>
+        <w:jc w:val="left"/>
+        <w:rPr>
+          <w:b w:val="1"/>
+          <w:sz w:val="24"/>
+          <w:szCs w:val="24"/>
+          <w:u w:val="single"/>
+        </w:rPr>
+      </w:pPr>
+      <w:r>
+        <w:rPr>
+          <w:b w:val="1"/>
+          <w:sz w:val="24"/>
+          <w:szCs w:val="24"/>
+          <w:u w:val="single"/>
+          <w:rtl w:val="0"/>
+        </w:rPr>
+        <w:t xml:space="preserve">Week 5 (2/24/2021 - 3/3/2021)</w:t>
+      </w:r>
+    </w:p>
+    <w:p>
+      <w:pPr>
+        <w:rPr>
+          <w:b w:val="1"/>
+          <w:sz w:val="24"/>
+          <w:szCs w:val="24"/>
+          <w:u w:val="single"/>
+        </w:rPr>
+      </w:pPr>
+      <w:r>
+        <w:rPr>
+          <w:rtl w:val="0"/>
+        </w:rPr>
+      </w:r>
+    </w:p>
+    <w:p>
+      <w:pPr>
+        <w:rPr>
+          <w:sz w:val="24"/>
+          <w:szCs w:val="24"/>
+        </w:rPr>
+      </w:pPr>
+      <w:r>
+        <w:rPr>
+          <w:b w:val="1"/>
+          <w:sz w:val="24"/>
+          <w:szCs w:val="24"/>
+          <w:rtl w:val="0"/>
+        </w:rPr>
+        <w:t xml:space="preserve">Date and Time:</w:t>
+      </w:r>
+      <w:r>
+        <w:rPr>
+          <w:sz w:val="24"/>
+          <w:szCs w:val="24"/>
+          <w:rtl w:val="0"/>
+        </w:rPr>
+        <w:t xml:space="preserve"> 02/28/21, 12:30 PM</w:t>
+      </w:r>
+    </w:p>
+    <w:p>
+      <w:pPr>
+        <w:rPr>
+          <w:sz w:val="24"/>
+          <w:szCs w:val="24"/>
+        </w:rPr>
+      </w:pPr>
+      <w:r>
+        <w:rPr>
+          <w:b w:val="1"/>
+          <w:sz w:val="24"/>
+          <w:szCs w:val="24"/>
+          <w:rtl w:val="0"/>
+        </w:rPr>
+        <w:t xml:space="preserve">Place</w:t>
+      </w:r>
+      <w:r>
+        <w:rPr>
+          <w:sz w:val="24"/>
+          <w:szCs w:val="24"/>
+          <w:rtl w:val="0"/>
+        </w:rPr>
+        <w:t xml:space="preserve">: Zoom</w:t>
+      </w:r>
+    </w:p>
+    <w:p>
+      <w:pPr>
+        <w:rPr>
+          <w:sz w:val="24"/>
+          <w:szCs w:val="24"/>
+        </w:rPr>
+      </w:pPr>
+      <w:r>
+        <w:rPr>
+          <w:b w:val="1"/>
+          <w:sz w:val="24"/>
+          <w:szCs w:val="24"/>
+          <w:rtl w:val="0"/>
+        </w:rPr>
+        <w:t xml:space="preserve">Participants:</w:t>
+      </w:r>
+      <w:r>
+        <w:rPr>
+          <w:sz w:val="24"/>
+          <w:szCs w:val="24"/>
+          <w:rtl w:val="0"/>
+        </w:rPr>
+        <w:t xml:space="preserve">Jay,  Eli, Chenghao, Dinara</w:t>
+      </w:r>
+    </w:p>
+    <w:p>
+      <w:pPr>
+        <w:rPr>
+          <w:sz w:val="24"/>
+          <w:szCs w:val="24"/>
+        </w:rPr>
+      </w:pPr>
+      <w:r>
+        <w:rPr>
+          <w:b w:val="1"/>
+          <w:sz w:val="24"/>
+          <w:szCs w:val="24"/>
+          <w:rtl w:val="0"/>
+        </w:rPr>
+        <w:t xml:space="preserve">Minutes taker: </w:t>
+      </w:r>
+      <w:r>
+        <w:rPr>
+          <w:sz w:val="24"/>
+          <w:szCs w:val="24"/>
+          <w:rtl w:val="0"/>
+        </w:rPr>
+        <w:t xml:space="preserve">Jay</w:t>
+      </w:r>
+    </w:p>
+    <w:p>
+      <w:pPr>
+        <w:rPr>
+          <w:sz w:val="24"/>
+          <w:szCs w:val="24"/>
+        </w:rPr>
+      </w:pPr>
+      <w:r>
+        <w:rPr>
+          <w:b w:val="1"/>
+          <w:sz w:val="24"/>
+          <w:szCs w:val="24"/>
+          <w:rtl w:val="0"/>
+        </w:rPr>
+        <w:t xml:space="preserve">Purpose: </w:t>
+      </w:r>
+      <w:r>
+        <w:rPr>
+          <w:sz w:val="24"/>
+          <w:szCs w:val="24"/>
+          <w:rtl w:val="0"/>
+        </w:rPr>
+        <w:t xml:space="preserve">Discuss on weekly progress and decide for next week.</w:t>
+      </w:r>
+    </w:p>
+    <w:p>
+      <w:pPr>
+        <w:rPr>
+          <w:sz w:val="24"/>
+          <w:szCs w:val="24"/>
+        </w:rPr>
+      </w:pPr>
+      <w:r>
+        <w:rPr>
+          <w:rtl w:val="0"/>
+        </w:rPr>
+      </w:r>
+    </w:p>
+    <w:p>
+      <w:pPr>
+        <w:rPr>
+          <w:b w:val="1"/>
+          <w:sz w:val="24"/>
+          <w:szCs w:val="24"/>
+        </w:rPr>
+      </w:pPr>
+      <w:r>
+        <w:rPr>
+          <w:b w:val="1"/>
+          <w:sz w:val="24"/>
+          <w:szCs w:val="24"/>
+          <w:rtl w:val="0"/>
+        </w:rPr>
+        <w:t xml:space="preserve">Agenda:</w:t>
+      </w:r>
+    </w:p>
+    <w:p>
+      <w:pPr>
+        <w:ind w:left="0" w:firstLine="0"/>
+        <w:rPr>
+          <w:sz w:val="24"/>
+          <w:szCs w:val="24"/>
+        </w:rPr>
+      </w:pPr>
+      <w:r>
+        <w:rPr>
+          <w:sz w:val="24"/>
+          <w:szCs w:val="24"/>
+          <w:rtl w:val="0"/>
+        </w:rPr>
+        <w:t xml:space="preserve">       </w:t>
+        <w:tab/>
+        <w:t xml:space="preserve">- Discuss weekly progress.  </w:t>
+      </w:r>
+    </w:p>
+    <w:p>
+      <w:pPr>
+        <w:rPr>
+          <w:sz w:val="24"/>
+          <w:szCs w:val="24"/>
+        </w:rPr>
+      </w:pPr>
+      <w:r>
+        <w:rPr>
+          <w:sz w:val="24"/>
+          <w:szCs w:val="24"/>
+          <w:rtl w:val="0"/>
+        </w:rPr>
+        <w:tab/>
+        <w:t xml:space="preserve">- Decide individual tasks for next week.</w:t>
+      </w:r>
+    </w:p>
+    <w:p>
+      <w:pPr>
+        <w:rPr>
+          <w:b w:val="1"/>
+          <w:sz w:val="24"/>
+          <w:szCs w:val="24"/>
+        </w:rPr>
+      </w:pPr>
+      <w:r>
+        <w:rPr>
+          <w:b w:val="1"/>
+          <w:sz w:val="24"/>
+          <w:szCs w:val="24"/>
+          <w:rtl w:val="0"/>
+        </w:rPr>
+        <w:t xml:space="preserve">Discussions:</w:t>
+      </w:r>
+    </w:p>
+    <w:p>
+      <w:pPr>
+        <w:ind w:left="0" w:firstLine="0"/>
+        <w:rPr>
+          <w:sz w:val="24"/>
+          <w:szCs w:val="24"/>
+        </w:rPr>
+      </w:pPr>
+      <w:r>
+        <w:rPr>
+          <w:sz w:val="24"/>
+          <w:szCs w:val="24"/>
+          <w:rtl w:val="0"/>
+        </w:rPr>
+        <w:t xml:space="preserve"> &lt; Eli &gt;</w:t>
+      </w:r>
+    </w:p>
+    <w:p>
+      <w:pPr>
+        <w:ind w:left="0" w:firstLine="720"/>
+        <w:rPr>
+          <w:sz w:val="24"/>
+          <w:szCs w:val="24"/>
+        </w:rPr>
+      </w:pPr>
+      <w:r>
+        <w:rPr>
+          <w:sz w:val="24"/>
+          <w:szCs w:val="24"/>
+          <w:rtl w:val="0"/>
+        </w:rPr>
+        <w:t xml:space="preserve">- Worked on Flask / React integration.</w:t>
+      </w:r>
+    </w:p>
+    <w:p>
+      <w:pPr>
+        <w:ind w:left="720" w:firstLine="0"/>
+        <w:rPr>
+          <w:sz w:val="24"/>
+          <w:szCs w:val="24"/>
+        </w:rPr>
+      </w:pPr>
+      <w:r>
+        <w:rPr>
+          <w:sz w:val="24"/>
+          <w:szCs w:val="24"/>
+          <w:rtl w:val="0"/>
+        </w:rPr>
+        <w:t xml:space="preserve">- Created the sign-in function with incorrect password messaging.  </w:t>
+      </w:r>
+    </w:p>
+    <w:p>
+      <w:pPr>
+        <w:ind w:left="720" w:firstLine="0"/>
+        <w:rPr>
+          <w:sz w:val="24"/>
+          <w:szCs w:val="24"/>
+        </w:rPr>
+      </w:pPr>
+      <w:r>
+        <w:rPr>
+          <w:sz w:val="24"/>
+          <w:szCs w:val="24"/>
+          <w:rtl w:val="0"/>
+        </w:rPr>
+        <w:t xml:space="preserve">- Able to move the sign-in page to Home back and forth.</w:t>
+      </w:r>
+    </w:p>
+    <w:p>
+      <w:pPr>
+        <w:ind w:left="720" w:firstLine="0"/>
+        <w:rPr>
+          <w:sz w:val="24"/>
+          <w:szCs w:val="24"/>
+        </w:rPr>
+      </w:pPr>
+      <w:r>
+        <w:rPr>
+          <w:sz w:val="24"/>
+          <w:szCs w:val="24"/>
+          <w:rtl w:val="0"/>
+        </w:rPr>
+        <w:t xml:space="preserve">- Sign-up is not fully functional yet.</w:t>
+      </w:r>
+    </w:p>
+    <w:p>
+      <w:pPr>
+        <w:ind w:left="0" w:firstLine="0"/>
+        <w:rPr>
+          <w:sz w:val="24"/>
+          <w:szCs w:val="24"/>
+        </w:rPr>
+      </w:pPr>
+      <w:r>
+        <w:rPr>
+          <w:sz w:val="24"/>
+          <w:szCs w:val="24"/>
+          <w:rtl w:val="0"/>
+        </w:rPr>
+        <w:t xml:space="preserve">&lt; Jay &gt;</w:t>
+      </w:r>
+    </w:p>
+    <w:p>
+      <w:pPr>
+        <w:ind w:left="0" w:firstLine="0"/>
+        <w:rPr>
+          <w:sz w:val="24"/>
+          <w:szCs w:val="24"/>
+        </w:rPr>
+      </w:pPr>
+      <w:r>
+        <w:rPr>
+          <w:sz w:val="24"/>
+          <w:szCs w:val="24"/>
+          <w:rtl w:val="0"/>
+        </w:rPr>
+        <w:tab/>
+        <w:t xml:space="preserve">- Researched on Chat App and learned React js.</w:t>
+      </w:r>
+    </w:p>
+    <w:p>
+      <w:pPr>
+        <w:ind w:left="0" w:firstLine="0"/>
+        <w:rPr>
+          <w:sz w:val="24"/>
+          <w:szCs w:val="24"/>
+        </w:rPr>
+      </w:pPr>
+      <w:r>
+        <w:rPr>
+          <w:sz w:val="24"/>
+          <w:szCs w:val="24"/>
+          <w:rtl w:val="0"/>
+        </w:rPr>
+        <w:tab/>
+        <w:t xml:space="preserve">- Created and showed chat app demo with chatengine.io and react js</w:t>
+      </w:r>
+    </w:p>
+    <w:p>
+      <w:pPr>
+        <w:ind w:left="0" w:firstLine="0"/>
+        <w:rPr>
+          <w:sz w:val="24"/>
+          <w:szCs w:val="24"/>
+        </w:rPr>
+      </w:pPr>
+      <w:r>
+        <w:rPr>
+          <w:sz w:val="24"/>
+          <w:szCs w:val="24"/>
+          <w:rtl w:val="0"/>
+        </w:rPr>
+        <w:tab/>
+        <w:t xml:space="preserve">- Tried to research other chat APIs or methods. </w:t>
+      </w:r>
+    </w:p>
+    <w:p>
+      <w:pPr>
+        <w:ind w:left="0" w:firstLine="0"/>
+        <w:rPr>
+          <w:sz w:val="24"/>
+          <w:szCs w:val="24"/>
+        </w:rPr>
+      </w:pPr>
+      <w:r>
+        <w:rPr>
+          <w:sz w:val="24"/>
+          <w:szCs w:val="24"/>
+          <w:rtl w:val="0"/>
+        </w:rPr>
+        <w:t xml:space="preserve">&lt;Dinara&gt;</w:t>
+      </w:r>
+    </w:p>
+    <w:p>
+      <w:pPr>
+        <w:ind w:left="0" w:firstLine="0"/>
+        <w:rPr>
+          <w:sz w:val="24"/>
+          <w:szCs w:val="24"/>
+        </w:rPr>
+      </w:pPr>
+      <w:r>
+        <w:rPr>
+          <w:sz w:val="24"/>
+          <w:szCs w:val="24"/>
+          <w:rtl w:val="0"/>
+        </w:rPr>
+        <w:tab/>
+        <w:t xml:space="preserve">- Checked and searched errors for the website after adding new features.</w:t>
+      </w:r>
+    </w:p>
+    <w:p>
+      <w:pPr>
+        <w:ind w:left="0" w:firstLine="0"/>
+        <w:rPr>
+          <w:sz w:val="24"/>
+          <w:szCs w:val="24"/>
+        </w:rPr>
+      </w:pPr>
+      <w:r>
+        <w:rPr>
+          <w:sz w:val="24"/>
+          <w:szCs w:val="24"/>
+          <w:rtl w:val="0"/>
+        </w:rPr>
+        <w:tab/>
+        <w:t xml:space="preserve">- Worked on the product display page.</w:t>
+      </w:r>
+    </w:p>
+    <w:p>
+      <w:pPr>
+        <w:ind w:left="0" w:firstLine="0"/>
+        <w:rPr>
+          <w:sz w:val="24"/>
+          <w:szCs w:val="24"/>
+        </w:rPr>
+      </w:pPr>
+      <w:r>
+        <w:rPr>
+          <w:sz w:val="24"/>
+          <w:szCs w:val="24"/>
+          <w:rtl w:val="0"/>
+        </w:rPr>
+        <w:t xml:space="preserve">&lt;Chenghao&gt;</w:t>
+      </w:r>
+    </w:p>
+    <w:p>
+      <w:pPr>
+        <w:ind w:left="720" w:firstLine="0"/>
+        <w:rPr>
+          <w:sz w:val="24"/>
+          <w:szCs w:val="24"/>
+        </w:rPr>
+      </w:pPr>
+      <w:r>
+        <w:rPr>
+          <w:sz w:val="24"/>
+          <w:szCs w:val="24"/>
+          <w:rtl w:val="0"/>
+        </w:rPr>
+        <w:t xml:space="preserve">- Worked on the footer page.</w:t>
+      </w:r>
+    </w:p>
+    <w:p>
+      <w:pPr>
+        <w:ind w:left="0" w:firstLine="0"/>
+        <w:rPr>
+          <w:sz w:val="24"/>
+          <w:szCs w:val="24"/>
+        </w:rPr>
+      </w:pPr>
+      <w:r>
+        <w:rPr>
+          <w:sz w:val="24"/>
+          <w:szCs w:val="24"/>
+          <w:rtl w:val="0"/>
+        </w:rPr>
+        <w:t xml:space="preserve">&lt;Pelin&gt;</w:t>
+      </w:r>
+    </w:p>
+    <w:p>
+      <w:pPr>
+        <w:ind w:left="0" w:firstLine="0"/>
+        <w:rPr>
+          <w:sz w:val="24"/>
+          <w:szCs w:val="24"/>
+        </w:rPr>
+      </w:pPr>
+      <w:r>
+        <w:rPr>
+          <w:sz w:val="24"/>
+          <w:szCs w:val="24"/>
+          <w:rtl w:val="0"/>
+        </w:rPr>
+        <w:tab/>
+        <w:t xml:space="preserve">- Worked on the product section page.</w:t>
+      </w:r>
+    </w:p>
+    <w:p>
+      <w:pPr>
+        <w:rPr>
+          <w:b w:val="1"/>
+          <w:sz w:val="24"/>
+          <w:szCs w:val="24"/>
+        </w:rPr>
+      </w:pPr>
+      <w:r>
+        <w:rPr>
+          <w:rtl w:val="0"/>
+        </w:rPr>
+      </w:r>
+    </w:p>
+    <w:p>
+      <w:pPr>
+        <w:spacing w:line="240" w:lineRule="auto"/>
+        <w:rPr>
+          <w:b w:val="1"/>
+          <w:sz w:val="24"/>
+          <w:szCs w:val="24"/>
+        </w:rPr>
+      </w:pPr>
+      <w:r>
+        <w:rPr>
+          <w:b w:val="1"/>
+          <w:sz w:val="24"/>
+          <w:szCs w:val="24"/>
+          <w:rtl w:val="0"/>
+        </w:rPr>
+        <w:t xml:space="preserve">Key Decisions:</w:t>
+      </w:r>
+    </w:p>
+    <w:p>
+      <w:pPr>
+        <w:spacing w:line="240" w:lineRule="auto"/>
+        <w:rPr>
+          <w:b w:val="1"/>
+          <w:sz w:val="24"/>
+          <w:szCs w:val="24"/>
+        </w:rPr>
+      </w:pPr>
+      <w:r>
+        <w:rPr>
+          <w:rtl w:val="0"/>
+        </w:rPr>
+      </w:r>
+    </w:p>
+    <w:p>
+      <w:pPr>
+        <w:rPr>
+          <w:b w:val="1"/>
+          <w:sz w:val="24"/>
+          <w:szCs w:val="24"/>
+        </w:rPr>
+      </w:pPr>
+      <w:r>
+        <w:rPr>
+          <w:b w:val="1"/>
+          <w:sz w:val="24"/>
+          <w:szCs w:val="24"/>
+          <w:rtl w:val="0"/>
+        </w:rPr>
+        <w:t xml:space="preserve">Action Items:</w:t>
+      </w:r>
+    </w:p>
+    <w:p>
+      <w:pPr>
+        <w:numPr>
+          <w:ilvl w:val="0"/>
+          <w:numId w:val="17"/>
+        </w:numPr>
+        <w:ind w:left="720" w:hanging="360"/>
+        <w:rPr>
+          <w:sz w:val="24"/>
+          <w:szCs w:val="24"/>
+          <w:u w:val="none"/>
+        </w:rPr>
+      </w:pPr>
+      <w:r>
+        <w:rPr>
+          <w:sz w:val="24"/>
+          <w:szCs w:val="24"/>
+          <w:rtl w:val="0"/>
+        </w:rPr>
+        <w:t xml:space="preserve">Eli will work on sign-in/sign-up and product display.</w:t>
+      </w:r>
+    </w:p>
+    <w:p>
+      <w:pPr>
+        <w:numPr>
+          <w:ilvl w:val="0"/>
+          <w:numId w:val="17"/>
+        </w:numPr>
+        <w:ind w:left="720" w:hanging="360"/>
+        <w:rPr>
+          <w:sz w:val="24"/>
+          <w:szCs w:val="24"/>
+          <w:u w:val="none"/>
+        </w:rPr>
+      </w:pPr>
+      <w:r>
+        <w:rPr>
+          <w:sz w:val="24"/>
+          <w:szCs w:val="24"/>
+          <w:rtl w:val="0"/>
+        </w:rPr>
+        <w:t xml:space="preserve">Pelin will add functionality to the section page.</w:t>
+      </w:r>
+    </w:p>
+    <w:p>
+      <w:pPr>
+        <w:numPr>
+          <w:ilvl w:val="0"/>
+          <w:numId w:val="17"/>
+        </w:numPr>
+        <w:ind w:left="720" w:hanging="360"/>
+        <w:rPr>
+          <w:sz w:val="24"/>
+          <w:szCs w:val="24"/>
+          <w:u w:val="none"/>
+        </w:rPr>
+      </w:pPr>
+      <w:r>
+        <w:rPr>
+          <w:sz w:val="24"/>
+          <w:szCs w:val="24"/>
+          <w:rtl w:val="0"/>
+        </w:rPr>
+        <w:t xml:space="preserve">Jay will research on creating a more compatible one to one chat system.</w:t>
+      </w:r>
+    </w:p>
+    <w:p>
+      <w:pPr>
+        <w:numPr>
+          <w:ilvl w:val="0"/>
+          <w:numId w:val="17"/>
+        </w:numPr>
+        <w:ind w:left="720" w:hanging="360"/>
+        <w:rPr>
+          <w:sz w:val="24"/>
+          <w:szCs w:val="24"/>
+          <w:u w:val="none"/>
+        </w:rPr>
+      </w:pPr>
+      <w:r>
+        <w:rPr>
+          <w:sz w:val="24"/>
+          <w:szCs w:val="24"/>
+          <w:rtl w:val="0"/>
+        </w:rPr>
+        <w:t xml:space="preserve">Chenghao will work on the footer page</w:t>
+      </w:r>
+    </w:p>
+    <w:p>
+      <w:pPr>
+        <w:numPr>
+          <w:ilvl w:val="0"/>
+          <w:numId w:val="17"/>
+        </w:numPr>
+        <w:ind w:left="720" w:hanging="360"/>
+        <w:rPr>
+          <w:sz w:val="24"/>
+          <w:szCs w:val="24"/>
+          <w:u w:val="none"/>
+        </w:rPr>
+      </w:pPr>
+      <w:r>
+        <w:rPr>
+          <w:sz w:val="24"/>
+          <w:szCs w:val="24"/>
+          <w:rtl w:val="0"/>
+        </w:rPr>
+        <w:t xml:space="preserve">Dinara will work on the product uploading page (by the seller).</w:t>
+      </w:r>
+    </w:p>
+    <w:p>
+      <w:pPr>
+        <w:ind w:left="0" w:firstLine="0"/>
+        <w:rPr>
+          <w:sz w:val="24"/>
+          <w:szCs w:val="24"/>
+        </w:rPr>
+      </w:pPr>
+      <w:r>
+        <w:rPr>
+          <w:sz w:val="24"/>
+          <w:szCs w:val="24"/>
+          <w:rtl w:val="0"/>
+        </w:rPr>
+        <w:t xml:space="preserve">Everyone</w:t>
+      </w:r>
+    </w:p>
+    <w:p>
+      <w:pPr>
+        <w:numPr>
+          <w:ilvl w:val="0"/>
           <w:numId w:val="16"/>
         </w:numPr>
         <w:ind w:left="720" w:hanging="360"/>
         <w:rPr>
           <w:sz w:val="24"/>
           <w:szCs w:val="24"/>
-        </w:rPr>
-      </w:pPr>
-      <w:r>
-        <w:rPr>
-          <w:sz w:val="24"/>
-          <w:szCs w:val="24"/>
-          <w:rtl w:val="0"/>
-        </w:rPr>
-        <w:t xml:space="preserve">Meet 30 min before class on Wednesday Feb 17 (5:30 pm)</w:t>
+          <w:u w:val="none"/>
+        </w:rPr>
+      </w:pPr>
+      <w:r>
+        <w:rPr>
+          <w:sz w:val="24"/>
+          <w:szCs w:val="24"/>
+          <w:rtl w:val="0"/>
+        </w:rPr>
+        <w:t xml:space="preserve">Should be working on SPPP on their own section.</w:t>
+      </w:r>
+    </w:p>
+    <w:p>
+      <w:pPr>
+        <w:ind w:left="0" w:firstLine="0"/>
+        <w:rPr>
+          <w:sz w:val="24"/>
+          <w:szCs w:val="24"/>
+        </w:rPr>
+      </w:pPr>
+      <w:r>
+        <w:rPr>
+          <w:rtl w:val="0"/>
+        </w:rPr>
+      </w:r>
+    </w:p>
+    <w:p>
+      <w:pPr>
+        <w:ind w:left="2160" w:firstLine="720"/>
+        <w:rPr>
+          <w:b w:val="1"/>
+          <w:sz w:val="24"/>
+          <w:szCs w:val="24"/>
+          <w:u w:val="single"/>
+        </w:rPr>
+      </w:pPr>
+      <w:r>
+        <w:rPr>
+          <w:b w:val="1"/>
+          <w:sz w:val="24"/>
+          <w:szCs w:val="24"/>
+          <w:u w:val="single"/>
+          <w:rtl w:val="0"/>
+        </w:rPr>
+        <w:t xml:space="preserve">Week 6 (3/3/2021 - 3/10/2021)</w:t>
+      </w:r>
+    </w:p>
+    <w:p>
+      <w:pPr>
+        <w:ind w:left="2160" w:firstLine="720"/>
+        <w:rPr>
+          <w:b w:val="1"/>
+          <w:sz w:val="24"/>
+          <w:szCs w:val="24"/>
+          <w:u w:val="single"/>
+        </w:rPr>
+      </w:pPr>
+      <w:r>
+        <w:rPr>
+          <w:rtl w:val="0"/>
+        </w:rPr>
+      </w:r>
+    </w:p>
+    <w:p>
+      <w:pPr>
+        <w:rPr>
+          <w:sz w:val="24"/>
+          <w:szCs w:val="24"/>
+        </w:rPr>
+      </w:pPr>
+      <w:r>
+        <w:rPr>
+          <w:b w:val="1"/>
+          <w:sz w:val="24"/>
+          <w:szCs w:val="24"/>
+          <w:rtl w:val="0"/>
+        </w:rPr>
+        <w:t xml:space="preserve">Date and Time:</w:t>
+      </w:r>
+      <w:r>
+        <w:rPr>
+          <w:sz w:val="24"/>
+          <w:szCs w:val="24"/>
+          <w:rtl w:val="0"/>
+        </w:rPr>
+        <w:t xml:space="preserve"> 03/07/21, 2:00 PM</w:t>
+      </w:r>
+    </w:p>
+    <w:p>
+      <w:pPr>
+        <w:rPr>
+          <w:sz w:val="24"/>
+          <w:szCs w:val="24"/>
+        </w:rPr>
+      </w:pPr>
+      <w:r>
+        <w:rPr>
+          <w:b w:val="1"/>
+          <w:sz w:val="24"/>
+          <w:szCs w:val="24"/>
+          <w:rtl w:val="0"/>
+        </w:rPr>
+        <w:t xml:space="preserve">Place</w:t>
+      </w:r>
+      <w:r>
+        <w:rPr>
+          <w:sz w:val="24"/>
+          <w:szCs w:val="24"/>
+          <w:rtl w:val="0"/>
+        </w:rPr>
+        <w:t xml:space="preserve">: Zoom</w:t>
+      </w:r>
+    </w:p>
+    <w:p>
+      <w:pPr>
+        <w:rPr>
+          <w:sz w:val="24"/>
+          <w:szCs w:val="24"/>
+        </w:rPr>
+      </w:pPr>
+      <w:r>
+        <w:rPr>
+          <w:b w:val="1"/>
+          <w:sz w:val="24"/>
+          <w:szCs w:val="24"/>
+          <w:rtl w:val="0"/>
+        </w:rPr>
+        <w:t xml:space="preserve">Participants:</w:t>
+      </w:r>
+      <w:r>
+        <w:rPr>
+          <w:sz w:val="24"/>
+          <w:szCs w:val="24"/>
+          <w:rtl w:val="0"/>
+        </w:rPr>
+        <w:t xml:space="preserve">Jay,  Eli, Chenghao, Dinara, Pelin</w:t>
+      </w:r>
+    </w:p>
+    <w:p>
+      <w:pPr>
+        <w:rPr>
+          <w:sz w:val="24"/>
+          <w:szCs w:val="24"/>
+        </w:rPr>
+      </w:pPr>
+      <w:r>
+        <w:rPr>
+          <w:b w:val="1"/>
+          <w:sz w:val="24"/>
+          <w:szCs w:val="24"/>
+          <w:rtl w:val="0"/>
+        </w:rPr>
+        <w:t xml:space="preserve">Minutes taker: </w:t>
+      </w:r>
+      <w:r>
+        <w:rPr>
+          <w:sz w:val="24"/>
+          <w:szCs w:val="24"/>
+          <w:rtl w:val="0"/>
+        </w:rPr>
+        <w:t xml:space="preserve">Pelin</w:t>
+      </w:r>
+    </w:p>
+    <w:p>
+      <w:pPr>
+        <w:rPr>
+          <w:sz w:val="24"/>
+          <w:szCs w:val="24"/>
+        </w:rPr>
+      </w:pPr>
+      <w:r>
+        <w:rPr>
+          <w:b w:val="1"/>
+          <w:sz w:val="24"/>
+          <w:szCs w:val="24"/>
+          <w:rtl w:val="0"/>
+        </w:rPr>
+        <w:t xml:space="preserve">Purpose: </w:t>
+      </w:r>
+      <w:r>
+        <w:rPr>
+          <w:sz w:val="24"/>
+          <w:szCs w:val="24"/>
+          <w:rtl w:val="0"/>
+        </w:rPr>
+        <w:t xml:space="preserve">Discuss on the iteration 1 presentation and the responsibilities for the upcoming week</w:t>
+      </w:r>
+    </w:p>
+    <w:p>
+      <w:pPr>
+        <w:rPr>
+          <w:sz w:val="24"/>
+          <w:szCs w:val="24"/>
+        </w:rPr>
+      </w:pPr>
+      <w:r>
+        <w:rPr>
+          <w:rtl w:val="0"/>
+        </w:rPr>
+      </w:r>
+    </w:p>
+    <w:p>
+      <w:pPr>
+        <w:rPr>
+          <w:b w:val="1"/>
+          <w:sz w:val="24"/>
+          <w:szCs w:val="24"/>
+        </w:rPr>
+      </w:pPr>
+      <w:r>
+        <w:rPr>
+          <w:b w:val="1"/>
+          <w:sz w:val="24"/>
+          <w:szCs w:val="24"/>
+          <w:rtl w:val="0"/>
+        </w:rPr>
+        <w:t xml:space="preserve">Agenda:</w:t>
+      </w:r>
+    </w:p>
+    <w:p>
+      <w:pPr>
+        <w:rPr>
+          <w:sz w:val="24"/>
+          <w:szCs w:val="24"/>
+        </w:rPr>
+      </w:pPr>
+      <w:r>
+        <w:rPr>
+          <w:sz w:val="24"/>
+          <w:szCs w:val="24"/>
+          <w:rtl w:val="0"/>
+        </w:rPr>
+        <w:t xml:space="preserve">          - Discuss weekly progress.  </w:t>
+      </w:r>
+    </w:p>
+    <w:p>
+      <w:pPr>
+        <w:rPr>
+          <w:sz w:val="24"/>
+          <w:szCs w:val="24"/>
+        </w:rPr>
+      </w:pPr>
+      <w:r>
+        <w:rPr>
+          <w:sz w:val="24"/>
+          <w:szCs w:val="24"/>
+          <w:rtl w:val="0"/>
+        </w:rPr>
+        <w:t xml:space="preserve">          - Decide individual tasks for the iteration 1 presentation</w:t>
+      </w:r>
+    </w:p>
+    <w:p>
+      <w:pPr>
+        <w:rPr>
+          <w:sz w:val="24"/>
+          <w:szCs w:val="24"/>
+        </w:rPr>
+      </w:pPr>
+      <w:r>
+        <w:rPr>
+          <w:sz w:val="24"/>
+          <w:szCs w:val="24"/>
+          <w:rtl w:val="0"/>
+        </w:rPr>
+        <w:t xml:space="preserve">          - Update SPPP document and start SDDD document</w:t>
+      </w:r>
+    </w:p>
+    <w:p>
+      <w:pPr>
+        <w:rPr>
+          <w:sz w:val="24"/>
+          <w:szCs w:val="24"/>
+        </w:rPr>
+      </w:pPr>
+      <w:r>
+        <w:rPr>
+          <w:rtl w:val="0"/>
+        </w:rPr>
+      </w:r>
+    </w:p>
+    <w:p>
+      <w:pPr>
+        <w:rPr>
+          <w:b w:val="1"/>
+          <w:sz w:val="24"/>
+          <w:szCs w:val="24"/>
+        </w:rPr>
+      </w:pPr>
+      <w:r>
+        <w:rPr>
+          <w:b w:val="1"/>
+          <w:sz w:val="24"/>
+          <w:szCs w:val="24"/>
+          <w:rtl w:val="0"/>
+        </w:rPr>
+        <w:t xml:space="preserve">Discussions:</w:t>
+      </w:r>
+    </w:p>
+    <w:p>
+      <w:pPr>
+        <w:rPr>
+          <w:sz w:val="24"/>
+          <w:szCs w:val="24"/>
+        </w:rPr>
+      </w:pPr>
+      <w:r>
+        <w:rPr>
+          <w:sz w:val="24"/>
+          <w:szCs w:val="24"/>
+          <w:rtl w:val="0"/>
+        </w:rPr>
+        <w:t xml:space="preserve"> &lt; Eli &gt;</w:t>
+      </w:r>
+    </w:p>
+    <w:p>
+      <w:pPr>
+        <w:ind w:firstLine="720"/>
+        <w:rPr>
+          <w:sz w:val="24"/>
+          <w:szCs w:val="24"/>
+        </w:rPr>
+      </w:pPr>
+      <w:r>
+        <w:rPr>
+          <w:sz w:val="24"/>
+          <w:szCs w:val="24"/>
+          <w:rtl w:val="0"/>
+        </w:rPr>
+        <w:t xml:space="preserve">- Worked on integrating categories with the product page.</w:t>
+      </w:r>
+    </w:p>
+    <w:p>
+      <w:pPr>
+        <w:ind w:left="720" w:firstLine="0"/>
+        <w:rPr>
+          <w:sz w:val="24"/>
+          <w:szCs w:val="24"/>
+        </w:rPr>
+      </w:pPr>
+      <w:r>
+        <w:rPr>
+          <w:sz w:val="24"/>
+          <w:szCs w:val="24"/>
+          <w:rtl w:val="0"/>
+        </w:rPr>
+        <w:t xml:space="preserve">- Came up with the iteration 1 structure</w:t>
+      </w:r>
+    </w:p>
+    <w:p>
+      <w:pPr>
+        <w:ind w:left="720" w:firstLine="0"/>
+        <w:rPr>
+          <w:sz w:val="24"/>
+          <w:szCs w:val="24"/>
+        </w:rPr>
+      </w:pPr>
+      <w:r>
+        <w:rPr>
+          <w:sz w:val="24"/>
+          <w:szCs w:val="24"/>
+          <w:rtl w:val="0"/>
+        </w:rPr>
+        <w:t xml:space="preserve">- Will work on integrating items with product cards</w:t>
+      </w:r>
+    </w:p>
+    <w:p>
+      <w:pPr>
+        <w:ind w:left="720" w:firstLine="0"/>
+        <w:rPr>
+          <w:sz w:val="24"/>
+          <w:szCs w:val="24"/>
+        </w:rPr>
+      </w:pPr>
+      <w:r>
+        <w:rPr>
+          <w:sz w:val="24"/>
+          <w:szCs w:val="24"/>
+          <w:rtl w:val="0"/>
+        </w:rPr>
+        <w:t xml:space="preserve">- Worked on product sorting feature. Will work on sorting it correctly.</w:t>
+      </w:r>
+    </w:p>
+    <w:p>
+      <w:pPr>
+        <w:ind w:left="720" w:firstLine="0"/>
+        <w:rPr>
+          <w:sz w:val="24"/>
+          <w:szCs w:val="24"/>
+        </w:rPr>
+      </w:pPr>
+      <w:r>
+        <w:rPr>
+          <w:sz w:val="24"/>
+          <w:szCs w:val="24"/>
+          <w:rtl w:val="0"/>
+        </w:rPr>
+        <w:t xml:space="preserve">- Worked on sign up button and it is fully functional</w:t>
+      </w:r>
+    </w:p>
+    <w:p>
+      <w:pPr>
+        <w:ind w:left="720" w:firstLine="0"/>
+        <w:rPr>
+          <w:sz w:val="24"/>
+          <w:szCs w:val="24"/>
+        </w:rPr>
+      </w:pPr>
+      <w:r>
+        <w:rPr>
+          <w:sz w:val="24"/>
+          <w:szCs w:val="24"/>
+          <w:rtl w:val="0"/>
+        </w:rPr>
+        <w:t xml:space="preserve">-Worked on directory structure</w:t>
+      </w:r>
+    </w:p>
+    <w:p>
+      <w:pPr>
+        <w:rPr>
+          <w:sz w:val="24"/>
+          <w:szCs w:val="24"/>
+        </w:rPr>
+      </w:pPr>
+      <w:r>
+        <w:rPr>
+          <w:sz w:val="24"/>
+          <w:szCs w:val="24"/>
+          <w:rtl w:val="0"/>
+        </w:rPr>
+        <w:t xml:space="preserve">&lt; Jay &gt;</w:t>
+      </w:r>
+    </w:p>
+    <w:p>
+      <w:pPr>
+        <w:rPr>
+          <w:sz w:val="24"/>
+          <w:szCs w:val="24"/>
+        </w:rPr>
+      </w:pPr>
+      <w:r>
+        <w:rPr>
+          <w:sz w:val="24"/>
+          <w:szCs w:val="24"/>
+          <w:rtl w:val="0"/>
+        </w:rPr>
+        <w:tab/>
+        <w:t xml:space="preserve">- Worked on chat system on the webpage</w:t>
+      </w:r>
+    </w:p>
+    <w:p>
+      <w:pPr>
+        <w:rPr>
+          <w:sz w:val="24"/>
+          <w:szCs w:val="24"/>
+        </w:rPr>
+      </w:pPr>
+      <w:r>
+        <w:rPr>
+          <w:sz w:val="24"/>
+          <w:szCs w:val="24"/>
+          <w:rtl w:val="0"/>
+        </w:rPr>
+        <w:t xml:space="preserve">           - Will implement the chat system before iteration 1 presentation</w:t>
+      </w:r>
+    </w:p>
+    <w:p>
+      <w:pPr>
+        <w:rPr>
+          <w:sz w:val="24"/>
+          <w:szCs w:val="24"/>
+        </w:rPr>
+      </w:pPr>
+      <w:r>
+        <w:rPr>
+          <w:sz w:val="24"/>
+          <w:szCs w:val="24"/>
+          <w:rtl w:val="0"/>
+        </w:rPr>
+        <w:t xml:space="preserve">           - Will research private messaging feature</w:t>
+      </w:r>
+    </w:p>
+    <w:p>
+      <w:pPr>
+        <w:rPr>
+          <w:sz w:val="24"/>
+          <w:szCs w:val="24"/>
+        </w:rPr>
+      </w:pPr>
+      <w:r>
+        <w:rPr>
+          <w:rtl w:val="0"/>
+        </w:rPr>
+      </w:r>
+    </w:p>
+    <w:p>
+      <w:pPr>
+        <w:rPr>
+          <w:sz w:val="24"/>
+          <w:szCs w:val="24"/>
+        </w:rPr>
+      </w:pPr>
+      <w:r>
+        <w:rPr>
+          <w:sz w:val="24"/>
+          <w:szCs w:val="24"/>
+          <w:rtl w:val="0"/>
+        </w:rPr>
+        <w:t xml:space="preserve">&lt;Dinara&gt;</w:t>
+      </w:r>
+    </w:p>
+    <w:p>
+      <w:pPr>
+        <w:rPr>
+          <w:sz w:val="24"/>
+          <w:szCs w:val="24"/>
+        </w:rPr>
+      </w:pPr>
+      <w:r>
+        <w:rPr>
+          <w:sz w:val="24"/>
+          <w:szCs w:val="24"/>
+          <w:rtl w:val="0"/>
+        </w:rPr>
+        <w:tab/>
+        <w:t xml:space="preserve">-Created product page as list of products in form of cards</w:t>
+      </w:r>
+    </w:p>
+    <w:p>
+      <w:pPr>
+        <w:rPr>
+          <w:sz w:val="24"/>
+          <w:szCs w:val="24"/>
+        </w:rPr>
+      </w:pPr>
+      <w:r>
+        <w:rPr>
+          <w:sz w:val="24"/>
+          <w:szCs w:val="24"/>
+          <w:rtl w:val="0"/>
+        </w:rPr>
+        <w:t xml:space="preserve">           - Created slides on UI.</w:t>
+      </w:r>
+    </w:p>
+    <w:p>
+      <w:pPr>
+        <w:rPr>
+          <w:sz w:val="24"/>
+          <w:szCs w:val="24"/>
+        </w:rPr>
+      </w:pPr>
+      <w:r>
+        <w:rPr>
+          <w:sz w:val="24"/>
+          <w:szCs w:val="24"/>
+          <w:rtl w:val="0"/>
+        </w:rPr>
+        <w:t xml:space="preserve">           - Worked on seller rating feature</w:t>
+      </w:r>
+    </w:p>
+    <w:p>
+      <w:pPr>
+        <w:rPr>
+          <w:sz w:val="24"/>
+          <w:szCs w:val="24"/>
+        </w:rPr>
+      </w:pPr>
+      <w:r>
+        <w:rPr>
+          <w:sz w:val="24"/>
+          <w:szCs w:val="24"/>
+          <w:rtl w:val="0"/>
+        </w:rPr>
+        <w:t xml:space="preserve">           - Will present wireframe diagrams</w:t>
+      </w:r>
+    </w:p>
+    <w:p>
+      <w:pPr>
+        <w:rPr>
+          <w:sz w:val="24"/>
+          <w:szCs w:val="24"/>
+        </w:rPr>
+      </w:pPr>
+      <w:r>
+        <w:rPr>
+          <w:rtl w:val="0"/>
+        </w:rPr>
+      </w:r>
+    </w:p>
+    <w:p>
+      <w:pPr>
+        <w:rPr>
+          <w:sz w:val="24"/>
+          <w:szCs w:val="24"/>
+        </w:rPr>
+      </w:pPr>
+      <w:r>
+        <w:rPr>
+          <w:sz w:val="24"/>
+          <w:szCs w:val="24"/>
+          <w:rtl w:val="0"/>
+        </w:rPr>
+        <w:t xml:space="preserve">&lt;Chenghao&gt;</w:t>
+      </w:r>
+    </w:p>
+    <w:p>
+      <w:pPr>
+        <w:rPr>
+          <w:sz w:val="24"/>
+          <w:szCs w:val="24"/>
+        </w:rPr>
+      </w:pPr>
+      <w:r>
+        <w:rPr>
+          <w:sz w:val="24"/>
+          <w:szCs w:val="24"/>
+          <w:rtl w:val="0"/>
+        </w:rPr>
+        <w:t xml:space="preserve">           -Completed the password security part (encryption and strength)</w:t>
+      </w:r>
+    </w:p>
+    <w:p>
+      <w:pPr>
+        <w:ind w:left="720" w:firstLine="0"/>
+        <w:rPr>
+          <w:sz w:val="24"/>
+          <w:szCs w:val="24"/>
+        </w:rPr>
+      </w:pPr>
+      <w:r>
+        <w:rPr>
+          <w:sz w:val="24"/>
+          <w:szCs w:val="24"/>
+          <w:rtl w:val="0"/>
+        </w:rPr>
+        <w:t xml:space="preserve">- Will work on password security for iteration 1 presentation</w:t>
+      </w:r>
+    </w:p>
+    <w:p>
+      <w:pPr>
+        <w:ind w:left="720" w:firstLine="0"/>
+        <w:rPr>
+          <w:sz w:val="24"/>
+          <w:szCs w:val="24"/>
+        </w:rPr>
+      </w:pPr>
+      <w:r>
+        <w:rPr>
+          <w:sz w:val="24"/>
+          <w:szCs w:val="24"/>
+          <w:rtl w:val="0"/>
+        </w:rPr>
+        <w:t xml:space="preserve">-Will present password hash file he created</w:t>
+      </w:r>
+    </w:p>
+    <w:p>
+      <w:pPr>
+        <w:rPr>
+          <w:sz w:val="24"/>
+          <w:szCs w:val="24"/>
+        </w:rPr>
+      </w:pPr>
+      <w:r>
+        <w:rPr>
+          <w:rtl w:val="0"/>
+        </w:rPr>
+      </w:r>
+    </w:p>
+    <w:p>
+      <w:pPr>
+        <w:rPr>
+          <w:sz w:val="24"/>
+          <w:szCs w:val="24"/>
+        </w:rPr>
+      </w:pPr>
+      <w:r>
+        <w:rPr>
+          <w:sz w:val="24"/>
+          <w:szCs w:val="24"/>
+          <w:rtl w:val="0"/>
+        </w:rPr>
+        <w:t xml:space="preserve">&lt;Pelin&gt;</w:t>
+      </w:r>
+    </w:p>
+    <w:p>
+      <w:pPr>
+        <w:rPr>
+          <w:sz w:val="24"/>
+          <w:szCs w:val="24"/>
+        </w:rPr>
+      </w:pPr>
+      <w:r>
+        <w:rPr>
+          <w:sz w:val="24"/>
+          <w:szCs w:val="24"/>
+          <w:rtl w:val="0"/>
+        </w:rPr>
+        <w:tab/>
+        <w:t xml:space="preserve">- Created buttons for categories.</w:t>
+      </w:r>
+    </w:p>
+    <w:p>
+      <w:pPr>
+        <w:rPr>
+          <w:sz w:val="24"/>
+          <w:szCs w:val="24"/>
+        </w:rPr>
+      </w:pPr>
+      <w:r>
+        <w:rPr>
+          <w:sz w:val="24"/>
+          <w:szCs w:val="24"/>
+          <w:rtl w:val="0"/>
+        </w:rPr>
+        <w:t xml:space="preserve">           - Will work on testing for iteration 1</w:t>
+      </w:r>
+    </w:p>
+    <w:p>
+      <w:pPr>
+        <w:rPr>
+          <w:b w:val="1"/>
+          <w:sz w:val="24"/>
+          <w:szCs w:val="24"/>
+        </w:rPr>
+      </w:pPr>
+      <w:r>
+        <w:rPr>
+          <w:rtl w:val="0"/>
+        </w:rPr>
+      </w:r>
+    </w:p>
+    <w:p>
+      <w:pPr>
+        <w:spacing w:line="240" w:lineRule="auto"/>
+        <w:rPr>
+          <w:b w:val="1"/>
+          <w:sz w:val="24"/>
+          <w:szCs w:val="24"/>
+        </w:rPr>
+      </w:pPr>
+      <w:r>
+        <w:rPr>
+          <w:b w:val="1"/>
+          <w:sz w:val="24"/>
+          <w:szCs w:val="24"/>
+          <w:rtl w:val="0"/>
+        </w:rPr>
+        <w:t xml:space="preserve">Key Decisions:</w:t>
+      </w:r>
+    </w:p>
+    <w:p>
+      <w:pPr>
+        <w:spacing w:line="240" w:lineRule="auto"/>
+        <w:rPr>
+          <w:b w:val="1"/>
+          <w:sz w:val="24"/>
+          <w:szCs w:val="24"/>
+        </w:rPr>
+      </w:pPr>
+      <w:r>
+        <w:rPr>
+          <w:rtl w:val="0"/>
+        </w:rPr>
+      </w:r>
+    </w:p>
+    <w:p>
+      <w:pPr>
+        <w:rPr>
+          <w:b w:val="1"/>
+          <w:sz w:val="24"/>
+          <w:szCs w:val="24"/>
+        </w:rPr>
+      </w:pPr>
+      <w:r>
+        <w:rPr>
+          <w:b w:val="1"/>
+          <w:sz w:val="24"/>
+          <w:szCs w:val="24"/>
+          <w:rtl w:val="0"/>
+        </w:rPr>
+        <w:t xml:space="preserve">Action Items:</w:t>
+      </w:r>
+    </w:p>
+    <w:p>
+      <w:pPr>
+        <w:numPr>
+          <w:ilvl w:val="0"/>
+          <w:numId w:val="17"/>
+        </w:numPr>
+        <w:ind w:left="720" w:hanging="360"/>
+        <w:rPr>
+          <w:sz w:val="24"/>
+          <w:szCs w:val="24"/>
+        </w:rPr>
+      </w:pPr>
+      <w:r>
+        <w:rPr>
+          <w:sz w:val="24"/>
+          <w:szCs w:val="24"/>
+          <w:rtl w:val="0"/>
+        </w:rPr>
+        <w:t xml:space="preserve">Eli will work on integrating items with product cards and prepare for iteration 1 presentation</w:t>
+      </w:r>
+    </w:p>
+    <w:p>
+      <w:pPr>
+        <w:numPr>
+          <w:ilvl w:val="0"/>
+          <w:numId w:val="17"/>
+        </w:numPr>
+        <w:ind w:left="720" w:hanging="360"/>
+        <w:rPr>
+          <w:sz w:val="24"/>
+          <w:szCs w:val="24"/>
+        </w:rPr>
+      </w:pPr>
+      <w:r>
+        <w:rPr>
+          <w:sz w:val="24"/>
+          <w:szCs w:val="24"/>
+          <w:rtl w:val="0"/>
+        </w:rPr>
+        <w:t xml:space="preserve">Pelin will work on QA part of the iteration 1 presentation</w:t>
+      </w:r>
+    </w:p>
+    <w:p>
+      <w:pPr>
+        <w:numPr>
+          <w:ilvl w:val="0"/>
+          <w:numId w:val="17"/>
+        </w:numPr>
+        <w:ind w:left="720" w:hanging="360"/>
+        <w:rPr>
+          <w:sz w:val="24"/>
+          <w:szCs w:val="24"/>
+        </w:rPr>
+      </w:pPr>
+      <w:r>
+        <w:rPr>
+          <w:sz w:val="24"/>
+          <w:szCs w:val="24"/>
+          <w:rtl w:val="0"/>
+        </w:rPr>
+        <w:t xml:space="preserve">Jay will research how to create a private chat system and prepare for iteration 1 presentation</w:t>
+      </w:r>
+    </w:p>
+    <w:p>
+      <w:pPr>
+        <w:numPr>
+          <w:ilvl w:val="0"/>
+          <w:numId w:val="17"/>
+        </w:numPr>
+        <w:ind w:left="720" w:hanging="360"/>
+        <w:rPr>
+          <w:sz w:val="24"/>
+          <w:szCs w:val="24"/>
+        </w:rPr>
+      </w:pPr>
+      <w:r>
+        <w:rPr>
+          <w:sz w:val="24"/>
+          <w:szCs w:val="24"/>
+          <w:rtl w:val="0"/>
+        </w:rPr>
+        <w:t xml:space="preserve">Chenghao will work on password security part of iteration 1 presentation</w:t>
+      </w:r>
+    </w:p>
+    <w:p>
+      <w:pPr>
+        <w:numPr>
+          <w:ilvl w:val="0"/>
+          <w:numId w:val="17"/>
+        </w:numPr>
+        <w:ind w:left="720" w:hanging="360"/>
+        <w:rPr>
+          <w:sz w:val="24"/>
+          <w:szCs w:val="24"/>
+        </w:rPr>
+      </w:pPr>
+      <w:r>
+        <w:rPr>
+          <w:sz w:val="24"/>
+          <w:szCs w:val="24"/>
+          <w:rtl w:val="0"/>
+        </w:rPr>
+        <w:t xml:space="preserve">Dinara will add UI slides and wireframes in the iteration 1 presentation</w:t>
+      </w:r>
+    </w:p>
+    <w:p>
+      <w:pPr>
+        <w:rPr>
+          <w:sz w:val="24"/>
+          <w:szCs w:val="24"/>
+        </w:rPr>
+      </w:pPr>
+      <w:r>
+        <w:rPr>
+          <w:sz w:val="24"/>
+          <w:szCs w:val="24"/>
+          <w:rtl w:val="0"/>
+        </w:rPr>
+        <w:t xml:space="preserve">Everyone</w:t>
       </w:r>
     </w:p>
     <w:p>
@@ -3571,46 +6153,16 @@
           <w:szCs w:val="24"/>
           <w:rtl w:val="0"/>
         </w:rPr>
-        <w:t xml:space="preserve">Next meeting: Sunday Feb 21 2pm</w:t>
-      </w:r>
-    </w:p>
-    <w:p>
-      <w:pPr>
-        <w:rPr>
-          <w:sz w:val="24"/>
-          <w:szCs w:val="24"/>
-        </w:rPr>
-      </w:pPr>
-      <w:r>
-        <w:rPr>
-          <w:rtl w:val="0"/>
-        </w:rPr>
-      </w:r>
-    </w:p>
-    <w:p>
-      <w:pPr>
-        <w:rPr/>
-      </w:pPr>
-      <w:r>
-        <w:rPr>
-          <w:rtl w:val="0"/>
-        </w:rPr>
-      </w:r>
-    </w:p>
-    <w:p>
-      <w:pPr>
-        <w:keepNext w:val="0"/>
-        <w:keepLines w:val="0"/>
-        <w:widowControl w:val="0"/>
-        <w:pBdr>
-          <w:top w:space="0" w:sz="0" w:val="nil"/>
-          <w:left w:space="0" w:sz="0" w:val="nil"/>
-          <w:bottom w:space="0" w:sz="0" w:val="nil"/>
-          <w:right w:space="0" w:sz="0" w:val="nil"/>
-          <w:between w:space="0" w:sz="0" w:val="nil"/>
-        </w:pBdr>
-        <w:shd w:fill="auto" w:val="clear"/>
-        <w:rPr/>
+        <w:t xml:space="preserve">Should work on iteration 1 presentation and start SDDD document</w:t>
+      </w:r>
+    </w:p>
+    <w:p>
+      <w:pPr>
+        <w:ind w:left="0" w:firstLine="0"/>
+        <w:rPr>
+          <w:sz w:val="24"/>
+          <w:szCs w:val="24"/>
+        </w:rPr>
       </w:pPr>
       <w:r>
         <w:rPr>
@@ -3962,6 +6514,116 @@
   <w:abstractNum w:abstractNumId="4">
     <w:lvl w:ilvl="0">
       <w:start w:val="1"/>
+      <w:numFmt w:val="bullet"/>
+      <w:lvlText w:val="-"/>
+      <w:lvlJc w:val="left"/>
+      <w:pPr>
+        <w:ind w:left="720" w:hanging="360"/>
+      </w:pPr>
+      <w:rPr>
+        <w:u w:val="none"/>
+      </w:rPr>
+    </w:lvl>
+    <w:lvl w:ilvl="1">
+      <w:start w:val="1"/>
+      <w:numFmt w:val="bullet"/>
+      <w:lvlText w:val="-"/>
+      <w:lvlJc w:val="left"/>
+      <w:pPr>
+        <w:ind w:left="1440" w:hanging="360"/>
+      </w:pPr>
+      <w:rPr>
+        <w:u w:val="none"/>
+      </w:rPr>
+    </w:lvl>
+    <w:lvl w:ilvl="2">
+      <w:start w:val="1"/>
+      <w:numFmt w:val="bullet"/>
+      <w:lvlText w:val="-"/>
+      <w:lvlJc w:val="left"/>
+      <w:pPr>
+        <w:ind w:left="2160" w:hanging="360"/>
+      </w:pPr>
+      <w:rPr>
+        <w:u w:val="none"/>
+      </w:rPr>
+    </w:lvl>
+    <w:lvl w:ilvl="3">
+      <w:start w:val="1"/>
+      <w:numFmt w:val="bullet"/>
+      <w:lvlText w:val="-"/>
+      <w:lvlJc w:val="left"/>
+      <w:pPr>
+        <w:ind w:left="2880" w:hanging="360"/>
+      </w:pPr>
+      <w:rPr>
+        <w:u w:val="none"/>
+      </w:rPr>
+    </w:lvl>
+    <w:lvl w:ilvl="4">
+      <w:start w:val="1"/>
+      <w:numFmt w:val="bullet"/>
+      <w:lvlText w:val="-"/>
+      <w:lvlJc w:val="left"/>
+      <w:pPr>
+        <w:ind w:left="3600" w:hanging="360"/>
+      </w:pPr>
+      <w:rPr>
+        <w:u w:val="none"/>
+      </w:rPr>
+    </w:lvl>
+    <w:lvl w:ilvl="5">
+      <w:start w:val="1"/>
+      <w:numFmt w:val="bullet"/>
+      <w:lvlText w:val="-"/>
+      <w:lvlJc w:val="left"/>
+      <w:pPr>
+        <w:ind w:left="4320" w:hanging="360"/>
+      </w:pPr>
+      <w:rPr>
+        <w:u w:val="none"/>
+      </w:rPr>
+    </w:lvl>
+    <w:lvl w:ilvl="6">
+      <w:start w:val="1"/>
+      <w:numFmt w:val="bullet"/>
+      <w:lvlText w:val="-"/>
+      <w:lvlJc w:val="left"/>
+      <w:pPr>
+        <w:ind w:left="5040" w:hanging="360"/>
+      </w:pPr>
+      <w:rPr>
+        <w:u w:val="none"/>
+      </w:rPr>
+    </w:lvl>
+    <w:lvl w:ilvl="7">
+      <w:start w:val="1"/>
+      <w:numFmt w:val="bullet"/>
+      <w:lvlText w:val="-"/>
+      <w:lvlJc w:val="left"/>
+      <w:pPr>
+        <w:ind w:left="5760" w:hanging="360"/>
+      </w:pPr>
+      <w:rPr>
+        <w:u w:val="none"/>
+      </w:rPr>
+    </w:lvl>
+    <w:lvl w:ilvl="8">
+      <w:start w:val="1"/>
+      <w:numFmt w:val="bullet"/>
+      <w:lvlText w:val="-"/>
+      <w:lvlJc w:val="left"/>
+      <w:pPr>
+        <w:ind w:left="6480" w:hanging="360"/>
+      </w:pPr>
+      <w:rPr>
+        <w:u w:val="none"/>
+      </w:rPr>
+    </w:lvl>
+  </w:abstractNum>
+  <w:abstractNum w:abstractNumId="5">
+    <w:lvl w:ilvl="0">
+      <w:start w:val="1"/>
       <w:numFmt w:val="decimal"/>
       <w:lvlText w:val="%1."/>
       <w:lvlJc w:val="left"/>
@@ -4069,7 +6731,7 @@
       </w:rPr>
     </w:lvl>
   </w:abstractNum>
-  <w:abstractNum w:abstractNumId="5">
+  <w:abstractNum w:abstractNumId="6">
     <w:lvl w:ilvl="0">
       <w:start w:val="1"/>
       <w:numFmt w:val="decimal"/>
@@ -4179,7 +6841,7 @@
       </w:rPr>
     </w:lvl>
   </w:abstractNum>
-  <w:abstractNum w:abstractNumId="6">
+  <w:abstractNum w:abstractNumId="7">
     <w:lvl w:ilvl="0">
       <w:start w:val="1"/>
       <w:numFmt w:val="bullet"/>
@@ -4289,7 +6951,7 @@
       </w:rPr>
     </w:lvl>
   </w:abstractNum>
-  <w:abstractNum w:abstractNumId="7">
+  <w:abstractNum w:abstractNumId="8">
     <w:lvl w:ilvl="0">
       <w:start w:val="1"/>
       <w:numFmt w:val="lowerLetter"/>
@@ -4399,7 +7061,7 @@
       </w:rPr>
     </w:lvl>
   </w:abstractNum>
-  <w:abstractNum w:abstractNumId="8">
+  <w:abstractNum w:abstractNumId="9">
     <w:lvl w:ilvl="0">
       <w:start w:val="1"/>
       <w:numFmt w:val="lowerLetter"/>
@@ -4509,7 +7171,7 @@
       </w:rPr>
     </w:lvl>
   </w:abstractNum>
-  <w:abstractNum w:abstractNumId="9">
+  <w:abstractNum w:abstractNumId="10">
     <w:lvl w:ilvl="0">
       <w:start w:val="1"/>
       <w:numFmt w:val="decimal"/>
@@ -4619,7 +7281,7 @@
       </w:rPr>
     </w:lvl>
   </w:abstractNum>
-  <w:abstractNum w:abstractNumId="10">
+  <w:abstractNum w:abstractNumId="11">
     <w:lvl w:ilvl="0">
       <w:start w:val="1"/>
       <w:numFmt w:val="decimal"/>
@@ -4729,7 +7391,7 @@
       </w:rPr>
     </w:lvl>
   </w:abstractNum>
-  <w:abstractNum w:abstractNumId="11">
+  <w:abstractNum w:abstractNumId="12">
     <w:lvl w:ilvl="0">
       <w:start w:val="1"/>
       <w:numFmt w:val="bullet"/>
@@ -4833,116 +7495,6 @@
       <w:lvlJc w:val="left"/>
       <w:pPr>
         <w:ind w:left="7200" w:hanging="360"/>
-      </w:pPr>
-      <w:rPr>
-        <w:u w:val="none"/>
-      </w:rPr>
-    </w:lvl>
-  </w:abstractNum>
-  <w:abstractNum w:abstractNumId="12">
-    <w:lvl w:ilvl="0">
-      <w:start w:val="1"/>
-      <w:numFmt w:val="decimal"/>
-      <w:lvlText w:val="%1."/>
-      <w:lvlJc w:val="left"/>
-      <w:pPr>
-        <w:ind w:left="720" w:hanging="360"/>
-      </w:pPr>
-      <w:rPr>
-        <w:u w:val="none"/>
-      </w:rPr>
-    </w:lvl>
-    <w:lvl w:ilvl="1">
-      <w:start w:val="1"/>
-      <w:numFmt w:val="lowerLetter"/>
-      <w:lvlText w:val="%2."/>
-      <w:lvlJc w:val="left"/>
-      <w:pPr>
-        <w:ind w:left="1440" w:hanging="360"/>
-      </w:pPr>
-      <w:rPr>
-        <w:u w:val="none"/>
-      </w:rPr>
-    </w:lvl>
-    <w:lvl w:ilvl="2">
-      <w:start w:val="1"/>
-      <w:numFmt w:val="lowerRoman"/>
-      <w:lvlText w:val="%3."/>
-      <w:lvlJc w:val="left"/>
-      <w:pPr>
-        <w:ind w:left="2160" w:hanging="360"/>
-      </w:pPr>
-      <w:rPr>
-        <w:u w:val="none"/>
-      </w:rPr>
-    </w:lvl>
-    <w:lvl w:ilvl="3">
-      <w:start w:val="1"/>
-      <w:numFmt w:val="decimal"/>
-      <w:lvlText w:val="%4."/>
-      <w:lvlJc w:val="left"/>
-      <w:pPr>
-        <w:ind w:left="2880" w:hanging="360"/>
-      </w:pPr>
-      <w:rPr>
-        <w:u w:val="none"/>
-      </w:rPr>
-    </w:lvl>
-    <w:lvl w:ilvl="4">
-      <w:start w:val="1"/>
-      <w:numFmt w:val="lowerLetter"/>
-      <w:lvlText w:val="%5."/>
-      <w:lvlJc w:val="left"/>
-      <w:pPr>
-        <w:ind w:left="3600" w:hanging="360"/>
-      </w:pPr>
-      <w:rPr>
-        <w:u w:val="none"/>
-      </w:rPr>
-    </w:lvl>
-    <w:lvl w:ilvl="5">
-      <w:start w:val="1"/>
-      <w:numFmt w:val="lowerRoman"/>
-      <w:lvlText w:val="%6."/>
-      <w:lvlJc w:val="left"/>
-      <w:pPr>
-        <w:ind w:left="4320" w:hanging="360"/>
-      </w:pPr>
-      <w:rPr>
-        <w:u w:val="none"/>
-      </w:rPr>
-    </w:lvl>
-    <w:lvl w:ilvl="6">
-      <w:start w:val="1"/>
-      <w:numFmt w:val="decimal"/>
-      <w:lvlText w:val="%7."/>
-      <w:lvlJc w:val="left"/>
-      <w:pPr>
-        <w:ind w:left="5040" w:hanging="360"/>
-      </w:pPr>
-      <w:rPr>
-        <w:u w:val="none"/>
-      </w:rPr>
-    </w:lvl>
-    <w:lvl w:ilvl="7">
-      <w:start w:val="1"/>
-      <w:numFmt w:val="lowerLetter"/>
-      <w:lvlText w:val="%8."/>
-      <w:lvlJc w:val="left"/>
-      <w:pPr>
-        <w:ind w:left="5760" w:hanging="360"/>
-      </w:pPr>
-      <w:rPr>
-        <w:u w:val="none"/>
-      </w:rPr>
-    </w:lvl>
-    <w:lvl w:ilvl="8">
-      <w:start w:val="1"/>
-      <w:numFmt w:val="lowerRoman"/>
-      <w:lvlText w:val="%9."/>
-      <w:lvlJc w:val="left"/>
-      <w:pPr>
-        <w:ind w:left="6480" w:hanging="360"/>
       </w:pPr>
       <w:rPr>
         <w:u w:val="none"/>
@@ -4978,6 +7530,116 @@
       <w:start w:val="1"/>
       <w:numFmt w:val="lowerRoman"/>
       <w:lvlText w:val="%3."/>
+      <w:lvlJc w:val="left"/>
+      <w:pPr>
+        <w:ind w:left="2160" w:hanging="360"/>
+      </w:pPr>
+      <w:rPr>
+        <w:u w:val="none"/>
+      </w:rPr>
+    </w:lvl>
+    <w:lvl w:ilvl="3">
+      <w:start w:val="1"/>
+      <w:numFmt w:val="decimal"/>
+      <w:lvlText w:val="%4."/>
+      <w:lvlJc w:val="left"/>
+      <w:pPr>
+        <w:ind w:left="2880" w:hanging="360"/>
+      </w:pPr>
+      <w:rPr>
+        <w:u w:val="none"/>
+      </w:rPr>
+    </w:lvl>
+    <w:lvl w:ilvl="4">
+      <w:start w:val="1"/>
+      <w:numFmt w:val="lowerLetter"/>
+      <w:lvlText w:val="%5."/>
+      <w:lvlJc w:val="left"/>
+      <w:pPr>
+        <w:ind w:left="3600" w:hanging="360"/>
+      </w:pPr>
+      <w:rPr>
+        <w:u w:val="none"/>
+      </w:rPr>
+    </w:lvl>
+    <w:lvl w:ilvl="5">
+      <w:start w:val="1"/>
+      <w:numFmt w:val="lowerRoman"/>
+      <w:lvlText w:val="%6."/>
+      <w:lvlJc w:val="left"/>
+      <w:pPr>
+        <w:ind w:left="4320" w:hanging="360"/>
+      </w:pPr>
+      <w:rPr>
+        <w:u w:val="none"/>
+      </w:rPr>
+    </w:lvl>
+    <w:lvl w:ilvl="6">
+      <w:start w:val="1"/>
+      <w:numFmt w:val="decimal"/>
+      <w:lvlText w:val="%7."/>
+      <w:lvlJc w:val="left"/>
+      <w:pPr>
+        <w:ind w:left="5040" w:hanging="360"/>
+      </w:pPr>
+      <w:rPr>
+        <w:u w:val="none"/>
+      </w:rPr>
+    </w:lvl>
+    <w:lvl w:ilvl="7">
+      <w:start w:val="1"/>
+      <w:numFmt w:val="lowerLetter"/>
+      <w:lvlText w:val="%8."/>
+      <w:lvlJc w:val="left"/>
+      <w:pPr>
+        <w:ind w:left="5760" w:hanging="360"/>
+      </w:pPr>
+      <w:rPr>
+        <w:u w:val="none"/>
+      </w:rPr>
+    </w:lvl>
+    <w:lvl w:ilvl="8">
+      <w:start w:val="1"/>
+      <w:numFmt w:val="lowerRoman"/>
+      <w:lvlText w:val="%9."/>
+      <w:lvlJc w:val="left"/>
+      <w:pPr>
+        <w:ind w:left="6480" w:hanging="360"/>
+      </w:pPr>
+      <w:rPr>
+        <w:u w:val="none"/>
+      </w:rPr>
+    </w:lvl>
+  </w:abstractNum>
+  <w:abstractNum w:abstractNumId="14">
+    <w:lvl w:ilvl="0">
+      <w:start w:val="1"/>
+      <w:numFmt w:val="decimal"/>
+      <w:lvlText w:val="%1."/>
+      <w:lvlJc w:val="left"/>
+      <w:pPr>
+        <w:ind w:left="720" w:hanging="360"/>
+      </w:pPr>
+      <w:rPr>
+        <w:u w:val="none"/>
+      </w:rPr>
+    </w:lvl>
+    <w:lvl w:ilvl="1">
+      <w:start w:val="1"/>
+      <w:numFmt w:val="lowerLetter"/>
+      <w:lvlText w:val="%2."/>
+      <w:lvlJc w:val="left"/>
+      <w:pPr>
+        <w:ind w:left="1440" w:hanging="360"/>
+      </w:pPr>
+      <w:rPr>
+        <w:u w:val="none"/>
+      </w:rPr>
+    </w:lvl>
+    <w:lvl w:ilvl="2">
+      <w:start w:val="1"/>
+      <w:numFmt w:val="lowerRoman"/>
+      <w:lvlText w:val="%3."/>
       <w:lvlJc w:val="right"/>
       <w:pPr>
         <w:ind w:left="2160" w:hanging="360"/>
@@ -5059,7 +7721,337 @@
       </w:rPr>
     </w:lvl>
   </w:abstractNum>
-  <w:abstractNum w:abstractNumId="14">
+  <w:abstractNum w:abstractNumId="15">
+    <w:lvl w:ilvl="0">
+      <w:start w:val="1"/>
+      <w:numFmt w:val="bullet"/>
+      <w:lvlText w:val="-"/>
+      <w:lvlJc w:val="left"/>
+      <w:pPr>
+        <w:ind w:left="720" w:hanging="360"/>
+      </w:pPr>
+      <w:rPr>
+        <w:u w:val="none"/>
+      </w:rPr>
+    </w:lvl>
+    <w:lvl w:ilvl="1">
+      <w:start w:val="1"/>
+      <w:numFmt w:val="bullet"/>
+      <w:lvlText w:val="-"/>
+      <w:lvlJc w:val="left"/>
+      <w:pPr>
+        <w:ind w:left="1440" w:hanging="360"/>
+      </w:pPr>
+      <w:rPr>
+        <w:u w:val="none"/>
+      </w:rPr>
+    </w:lvl>
+    <w:lvl w:ilvl="2">
+      <w:start w:val="1"/>
+      <w:numFmt w:val="bullet"/>
+      <w:lvlText w:val="-"/>
+      <w:lvlJc w:val="left"/>
+      <w:pPr>
+        <w:ind w:left="2160" w:hanging="360"/>
+      </w:pPr>
+      <w:rPr>
+        <w:u w:val="none"/>
+      </w:rPr>
+    </w:lvl>
+    <w:lvl w:ilvl="3">
+      <w:start w:val="1"/>
+      <w:numFmt w:val="bullet"/>
+      <w:lvlText w:val="-"/>
+      <w:lvlJc w:val="left"/>
+      <w:pPr>
+        <w:ind w:left="2880" w:hanging="360"/>
+      </w:pPr>
+      <w:rPr>
+        <w:u w:val="none"/>
+      </w:rPr>
+    </w:lvl>
+    <w:lvl w:ilvl="4">
+      <w:start w:val="1"/>
+      <w:numFmt w:val="bullet"/>
+      <w:lvlText w:val="-"/>
+      <w:lvlJc w:val="left"/>
+      <w:pPr>
+        <w:ind w:left="3600" w:hanging="360"/>
+      </w:pPr>
+      <w:rPr>
+        <w:u w:val="none"/>
+      </w:rPr>
+    </w:lvl>
+    <w:lvl w:ilvl="5">
+      <w:start w:val="1"/>
+      <w:numFmt w:val="bullet"/>
+      <w:lvlText w:val="-"/>
+      <w:lvlJc w:val="left"/>
+      <w:pPr>
+        <w:ind w:left="4320" w:hanging="360"/>
+      </w:pPr>
+      <w:rPr>
+        <w:u w:val="none"/>
+      </w:rPr>
+    </w:lvl>
+    <w:lvl w:ilvl="6">
+      <w:start w:val="1"/>
+      <w:numFmt w:val="bullet"/>
+      <w:lvlText w:val="-"/>
+      <w:lvlJc w:val="left"/>
+      <w:pPr>
+        <w:ind w:left="5040" w:hanging="360"/>
+      </w:pPr>
+      <w:rPr>
+        <w:u w:val="none"/>
+      </w:rPr>
+    </w:lvl>
+    <w:lvl w:ilvl="7">
+      <w:start w:val="1"/>
+      <w:numFmt w:val="bullet"/>
+      <w:lvlText w:val="-"/>
+      <w:lvlJc w:val="left"/>
+      <w:pPr>
+        <w:ind w:left="5760" w:hanging="360"/>
+      </w:pPr>
+      <w:rPr>
+        <w:u w:val="none"/>
+      </w:rPr>
+    </w:lvl>
+    <w:lvl w:ilvl="8">
+      <w:start w:val="1"/>
+      <w:numFmt w:val="bullet"/>
+      <w:lvlText w:val="-"/>
+      <w:lvlJc w:val="left"/>
+      <w:pPr>
+        <w:ind w:left="6480" w:hanging="360"/>
+      </w:pPr>
+      <w:rPr>
+        <w:u w:val="none"/>
+      </w:rPr>
+    </w:lvl>
+  </w:abstractNum>
+  <w:abstractNum w:abstractNumId="16">
+    <w:lvl w:ilvl="0">
+      <w:start w:val="1"/>
+      <w:numFmt w:val="bullet"/>
+      <w:lvlText w:val="-"/>
+      <w:lvlJc w:val="left"/>
+      <w:pPr>
+        <w:ind w:left="720" w:hanging="360"/>
+      </w:pPr>
+      <w:rPr>
+        <w:u w:val="none"/>
+      </w:rPr>
+    </w:lvl>
+    <w:lvl w:ilvl="1">
+      <w:start w:val="1"/>
+      <w:numFmt w:val="bullet"/>
+      <w:lvlText w:val="-"/>
+      <w:lvlJc w:val="left"/>
+      <w:pPr>
+        <w:ind w:left="1440" w:hanging="360"/>
+      </w:pPr>
+      <w:rPr>
+        <w:u w:val="none"/>
+      </w:rPr>
+    </w:lvl>
+    <w:lvl w:ilvl="2">
+      <w:start w:val="1"/>
+      <w:numFmt w:val="bullet"/>
+      <w:lvlText w:val="-"/>
+      <w:lvlJc w:val="left"/>
+      <w:pPr>
+        <w:ind w:left="2160" w:hanging="360"/>
+      </w:pPr>
+      <w:rPr>
+        <w:u w:val="none"/>
+      </w:rPr>
+    </w:lvl>
+    <w:lvl w:ilvl="3">
+      <w:start w:val="1"/>
+      <w:numFmt w:val="bullet"/>
+      <w:lvlText w:val="-"/>
+      <w:lvlJc w:val="left"/>
+      <w:pPr>
+        <w:ind w:left="2880" w:hanging="360"/>
+      </w:pPr>
+      <w:rPr>
+        <w:u w:val="none"/>
+      </w:rPr>
+    </w:lvl>
+    <w:lvl w:ilvl="4">
+      <w:start w:val="1"/>
+      <w:numFmt w:val="bullet"/>
+      <w:lvlText w:val="-"/>
+      <w:lvlJc w:val="left"/>
+      <w:pPr>
+        <w:ind w:left="3600" w:hanging="360"/>
+      </w:pPr>
+      <w:rPr>
+        <w:u w:val="none"/>
+      </w:rPr>
+    </w:lvl>
+    <w:lvl w:ilvl="5">
+      <w:start w:val="1"/>
+      <w:numFmt w:val="bullet"/>
+      <w:lvlText w:val="-"/>
+      <w:lvlJc w:val="left"/>
+      <w:pPr>
+        <w:ind w:left="4320" w:hanging="360"/>
+      </w:pPr>
+      <w:rPr>
+        <w:u w:val="none"/>
+      </w:rPr>
+    </w:lvl>
+    <w:lvl w:ilvl="6">
+      <w:start w:val="1"/>
+      <w:numFmt w:val="bullet"/>
+      <w:lvlText w:val="-"/>
+      <w:lvlJc w:val="left"/>
+      <w:pPr>
+        <w:ind w:left="5040" w:hanging="360"/>
+      </w:pPr>
+      <w:rPr>
+        <w:u w:val="none"/>
+      </w:rPr>
+    </w:lvl>
+    <w:lvl w:ilvl="7">
+      <w:start w:val="1"/>
+      <w:numFmt w:val="bullet"/>
+      <w:lvlText w:val="-"/>
+      <w:lvlJc w:val="left"/>
+      <w:pPr>
+        <w:ind w:left="5760" w:hanging="360"/>
+      </w:pPr>
+      <w:rPr>
+        <w:u w:val="none"/>
+      </w:rPr>
+    </w:lvl>
+    <w:lvl w:ilvl="8">
+      <w:start w:val="1"/>
+      <w:numFmt w:val="bullet"/>
+      <w:lvlText w:val="-"/>
+      <w:lvlJc w:val="left"/>
+      <w:pPr>
+        <w:ind w:left="6480" w:hanging="360"/>
+      </w:pPr>
+      <w:rPr>
+        <w:u w:val="none"/>
+      </w:rPr>
+    </w:lvl>
+  </w:abstractNum>
+  <w:abstractNum w:abstractNumId="17">
+    <w:lvl w:ilvl="0">
+      <w:start w:val="1"/>
+      <w:numFmt w:val="bullet"/>
+      <w:lvlText w:val="-"/>
+      <w:lvlJc w:val="left"/>
+      <w:pPr>
+        <w:ind w:left="720" w:hanging="360"/>
+      </w:pPr>
+      <w:rPr>
+        <w:u w:val="none"/>
+      </w:rPr>
+    </w:lvl>
+    <w:lvl w:ilvl="1">
+      <w:start w:val="1"/>
+      <w:numFmt w:val="bullet"/>
+      <w:lvlText w:val="-"/>
+      <w:lvlJc w:val="left"/>
+      <w:pPr>
+        <w:ind w:left="1440" w:hanging="360"/>
+      </w:pPr>
+      <w:rPr>
+        <w:u w:val="none"/>
+      </w:rPr>
+    </w:lvl>
+    <w:lvl w:ilvl="2">
+      <w:start w:val="1"/>
+      <w:numFmt w:val="bullet"/>
+      <w:lvlText w:val="-"/>
+      <w:lvlJc w:val="left"/>
+      <w:pPr>
+        <w:ind w:left="2160" w:hanging="360"/>
+      </w:pPr>
+      <w:rPr>
+        <w:u w:val="none"/>
+      </w:rPr>
+    </w:lvl>
+    <w:lvl w:ilvl="3">
+      <w:start w:val="1"/>
+      <w:numFmt w:val="bullet"/>
+      <w:lvlText w:val="-"/>
+      <w:lvlJc w:val="left"/>
+      <w:pPr>
+        <w:ind w:left="2880" w:hanging="360"/>
+      </w:pPr>
+      <w:rPr>
+        <w:u w:val="none"/>
+      </w:rPr>
+    </w:lvl>
+    <w:lvl w:ilvl="4">
+      <w:start w:val="1"/>
+      <w:numFmt w:val="bullet"/>
+      <w:lvlText w:val="-"/>
+      <w:lvlJc w:val="left"/>
+      <w:pPr>
+        <w:ind w:left="3600" w:hanging="360"/>
+      </w:pPr>
+      <w:rPr>
+        <w:u w:val="none"/>
+      </w:rPr>
+    </w:lvl>
+    <w:lvl w:ilvl="5">
+      <w:start w:val="1"/>
+      <w:numFmt w:val="bullet"/>
+      <w:lvlText w:val="-"/>
+      <w:lvlJc w:val="left"/>
+      <w:pPr>
+        <w:ind w:left="4320" w:hanging="360"/>
+      </w:pPr>
+      <w:rPr>
+        <w:u w:val="none"/>
+      </w:rPr>
+    </w:lvl>
+    <w:lvl w:ilvl="6">
+      <w:start w:val="1"/>
+      <w:numFmt w:val="bullet"/>
+      <w:lvlText w:val="-"/>
+      <w:lvlJc w:val="left"/>
+      <w:pPr>
+        <w:ind w:left="5040" w:hanging="360"/>
+      </w:pPr>
+      <w:rPr>
+        <w:u w:val="none"/>
+      </w:rPr>
+    </w:lvl>
+    <w:lvl w:ilvl="7">
+      <w:start w:val="1"/>
+      <w:numFmt w:val="bullet"/>
+      <w:lvlText w:val="-"/>
+      <w:lvlJc w:val="left"/>
+      <w:pPr>
+        <w:ind w:left="5760" w:hanging="360"/>
+      </w:pPr>
+      <w:rPr>
+        <w:u w:val="none"/>
+      </w:rPr>
+    </w:lvl>
+    <w:lvl w:ilvl="8">
+      <w:start w:val="1"/>
+      <w:numFmt w:val="bullet"/>
+      <w:lvlText w:val="-"/>
+      <w:lvlJc w:val="left"/>
+      <w:pPr>
+        <w:ind w:left="6480" w:hanging="360"/>
+      </w:pPr>
+      <w:rPr>
+        <w:u w:val="none"/>
+      </w:rPr>
+    </w:lvl>
+  </w:abstractNum>
+  <w:abstractNum w:abstractNumId="18">
     <w:lvl w:ilvl="0">
       <w:start w:val="1"/>
       <w:numFmt w:val="decimal"/>
@@ -5169,7 +8161,7 @@
       </w:rPr>
     </w:lvl>
   </w:abstractNum>
-  <w:abstractNum w:abstractNumId="15">
+  <w:abstractNum w:abstractNumId="19">
     <w:lvl w:ilvl="0">
       <w:start w:val="1"/>
       <w:numFmt w:val="decimal"/>
@@ -5279,7 +8271,7 @@
       </w:rPr>
     </w:lvl>
   </w:abstractNum>
-  <w:abstractNum w:abstractNumId="16">
+  <w:abstractNum w:abstractNumId="20">
     <w:lvl w:ilvl="0">
       <w:start w:val="1"/>
       <w:numFmt w:val="decimal"/>
@@ -5389,7 +8381,7 @@
       </w:rPr>
     </w:lvl>
   </w:abstractNum>
-  <w:abstractNum w:abstractNumId="17">
+  <w:abstractNum w:abstractNumId="21">
     <w:lvl w:ilvl="0">
       <w:start w:val="1"/>
       <w:numFmt w:val="decimal"/>
@@ -5499,7 +8491,7 @@
       </w:rPr>
     </w:lvl>
   </w:abstractNum>
-  <w:abstractNum w:abstractNumId="18">
+  <w:abstractNum w:abstractNumId="22">
     <w:lvl w:ilvl="0">
       <w:start w:val="1"/>
       <w:numFmt w:val="decimal"/>
@@ -5609,7 +8601,7 @@
       </w:rPr>
     </w:lvl>
   </w:abstractNum>
-  <w:abstractNum w:abstractNumId="19">
+  <w:abstractNum w:abstractNumId="23">
     <w:lvl w:ilvl="0">
       <w:start w:val="1"/>
       <w:numFmt w:val="decimal"/>
@@ -5719,7 +8711,7 @@
       </w:rPr>
     </w:lvl>
   </w:abstractNum>
-  <w:abstractNum w:abstractNumId="20">
+  <w:abstractNum w:abstractNumId="24">
     <w:lvl w:ilvl="0">
       <w:start w:val="1"/>
       <w:numFmt w:val="decimal"/>
@@ -5888,6 +8880,18 @@
   </w:num>
   <w:num w:numId="20">
     <w:abstractNumId w:val="20"/>
+  </w:num>
+  <w:num w:numId="21">
+    <w:abstractNumId w:val="21"/>
+  </w:num>
+  <w:num w:numId="22">
+    <w:abstractNumId w:val="22"/>
+  </w:num>
+  <w:num w:numId="23">
+    <w:abstractNumId w:val="23"/>
+  </w:num>
+  <w:num w:numId="24">
+    <w:abstractNumId w:val="24"/>
   </w:num>
 </w:numbering>
 </file>

</xml_diff>